<commit_message>
feat: Updated Academic Resume
</commit_message>
<xml_diff>
--- a/Ravish_Chawla_CV.docx
+++ b/Ravish_Chawla_CV.docx
@@ -339,12 +339,6 @@
         </w:rPr>
         <w:t xml:space="preserve"> developing new products that use Machine Learning AI and other new technologies, and actively contributing to new research in the company.</w:t>
       </w:r>
-      <w:r>
-        <w:rPr>
-          <w:rFonts w:ascii="Times New Roman" w:hAnsi="Times New Roman" w:cs="Times New Roman"/>
-        </w:rPr>
-        <w:t xml:space="preserve"> </w:t>
-      </w:r>
     </w:p>
     <w:p>
       <w:pPr>
@@ -364,13 +358,7 @@
         <w:rPr>
           <w:rFonts w:ascii="Times New Roman" w:hAnsi="Times New Roman" w:cs="Times New Roman"/>
         </w:rPr>
-        <w:t xml:space="preserve">Filed </w:t>
-      </w:r>
-      <w:r>
-        <w:rPr>
-          <w:rFonts w:ascii="Times New Roman" w:hAnsi="Times New Roman" w:cs="Times New Roman"/>
-        </w:rPr>
-        <w:t>9 Patents</w:t>
+        <w:t>Filed 9 Patents</w:t>
       </w:r>
       <w:r>
         <w:rPr>
@@ -382,49 +370,25 @@
         <w:rPr>
           <w:rFonts w:ascii="Times New Roman" w:hAnsi="Times New Roman" w:cs="Times New Roman"/>
         </w:rPr>
-        <w:t xml:space="preserve">as part of ongoing research </w:t>
-      </w:r>
-      <w:r>
-        <w:rPr>
-          <w:rFonts w:ascii="Times New Roman" w:hAnsi="Times New Roman" w:cs="Times New Roman"/>
-        </w:rPr>
-        <w:t>and proof</w:t>
-      </w:r>
-      <w:r>
-        <w:rPr>
-          <w:rFonts w:ascii="Times New Roman" w:hAnsi="Times New Roman" w:cs="Times New Roman"/>
-        </w:rPr>
-        <w:t xml:space="preserve">-of-concept implementations. </w:t>
-      </w:r>
-      <w:r>
-        <w:rPr>
-          <w:rFonts w:ascii="Times New Roman" w:hAnsi="Times New Roman" w:cs="Times New Roman"/>
-        </w:rPr>
-        <w:t xml:space="preserve">Created and led a team to do </w:t>
-      </w:r>
-      <w:r>
-        <w:rPr>
-          <w:rFonts w:ascii="Times New Roman" w:hAnsi="Times New Roman" w:cs="Times New Roman"/>
-        </w:rPr>
-        <w:t>continuous exploration of new ideas on a weekly basis. Patents</w:t>
-      </w:r>
-      <w:r>
-        <w:rPr>
-          <w:rFonts w:ascii="Times New Roman" w:hAnsi="Times New Roman" w:cs="Times New Roman"/>
-        </w:rPr>
-        <w:t xml:space="preserve"> ranged </w:t>
-      </w:r>
-      <w:r>
-        <w:rPr>
-          <w:rFonts w:ascii="Times New Roman" w:hAnsi="Times New Roman" w:cs="Times New Roman"/>
-        </w:rPr>
-        <w:t xml:space="preserve">in different fields including </w:t>
-      </w:r>
-      <w:r>
-        <w:rPr>
-          <w:rFonts w:ascii="Times New Roman" w:hAnsi="Times New Roman" w:cs="Times New Roman"/>
-        </w:rPr>
-        <w:t>Security, Artificial Intelligence, 3D Printing, and Employee Productivity.</w:t>
+        <w:t>as part of ongoing research</w:t>
+      </w:r>
+      <w:r>
+        <w:rPr>
+          <w:rFonts w:ascii="Times New Roman" w:hAnsi="Times New Roman" w:cs="Times New Roman"/>
+        </w:rPr>
+        <w:t>, and 3 internal publications.</w:t>
+      </w:r>
+      <w:r>
+        <w:rPr>
+          <w:rFonts w:ascii="Times New Roman" w:hAnsi="Times New Roman" w:cs="Times New Roman"/>
+        </w:rPr>
+        <w:t xml:space="preserve"> Created and led an Innovation Team to do continuous exploration of new ideas</w:t>
+      </w:r>
+      <w:r>
+        <w:rPr>
+          <w:rFonts w:ascii="Times New Roman" w:hAnsi="Times New Roman" w:cs="Times New Roman"/>
+        </w:rPr>
+        <w:t>. Patents ranged in different fields including Security, Artificial Intelligence, 3D Printing, and Employee Productivity.</w:t>
       </w:r>
     </w:p>
     <w:p>
@@ -445,19 +409,7 @@
         <w:rPr>
           <w:rFonts w:ascii="Times New Roman" w:hAnsi="Times New Roman" w:cs="Times New Roman"/>
         </w:rPr>
-        <w:t>Collaborated on the development of two new products that are part of the official Product Offering, VMWare Trust Network and Hub Chatbot.</w:t>
-      </w:r>
-      <w:r>
-        <w:rPr>
-          <w:rFonts w:ascii="Times New Roman" w:hAnsi="Times New Roman" w:cs="Times New Roman"/>
-        </w:rPr>
-        <w:t xml:space="preserve"> </w:t>
-      </w:r>
-      <w:r>
-        <w:rPr>
-          <w:rFonts w:ascii="Times New Roman" w:hAnsi="Times New Roman" w:cs="Times New Roman"/>
-        </w:rPr>
-        <w:t>These products now contribute to business sales.</w:t>
+        <w:t>Collaborated on the development of two new products from idea brainstorm to release. These products are the VMware Trust Network and Hub Chatbot. Both products are now part of the official Product Offerings and contribute to business sales.</w:t>
       </w:r>
     </w:p>
     <w:p>
@@ -478,13 +430,19 @@
         <w:rPr>
           <w:rFonts w:ascii="Times New Roman" w:hAnsi="Times New Roman" w:cs="Times New Roman"/>
         </w:rPr>
-        <w:t xml:space="preserve">Worked with the Product Feedback team to develop Data Analysis tools for visualizing and examining comments on Customer Feedback from our products. Analysis from these tools help Sales teams better understand issues faced by customers, and act on them </w:t>
-      </w:r>
-      <w:r>
-        <w:rPr>
-          <w:rFonts w:ascii="Times New Roman" w:hAnsi="Times New Roman" w:cs="Times New Roman"/>
-        </w:rPr>
-        <w:t>in a timely manner.</w:t>
+        <w:t xml:space="preserve">Brought a new project to my team to partner with the Business Insights team for a long-term effort. Built dashboards that use Artificial Intelligence to </w:t>
+      </w:r>
+      <w:r>
+        <w:rPr>
+          <w:rFonts w:ascii="Times New Roman" w:hAnsi="Times New Roman" w:cs="Times New Roman"/>
+        </w:rPr>
+        <w:t>understand issues faced by our customers</w:t>
+      </w:r>
+      <w:r>
+        <w:rPr>
+          <w:rFonts w:ascii="Times New Roman" w:hAnsi="Times New Roman" w:cs="Times New Roman"/>
+        </w:rPr>
+        <w:t>. Our Product Managers are now able to act on customer concerns in a timely manner, helping sales.</w:t>
       </w:r>
     </w:p>
     <w:p>
@@ -505,25 +463,7 @@
         <w:rPr>
           <w:rFonts w:ascii="Times New Roman" w:hAnsi="Times New Roman" w:cs="Times New Roman"/>
         </w:rPr>
-        <w:t xml:space="preserve">Participated in various innovation projects with new teams, including building a COVID-19 </w:t>
-      </w:r>
-      <w:r>
-        <w:rPr>
-          <w:rFonts w:ascii="Times New Roman" w:hAnsi="Times New Roman" w:cs="Times New Roman"/>
-        </w:rPr>
-        <w:t>Tracking</w:t>
-      </w:r>
-      <w:r>
-        <w:rPr>
-          <w:rFonts w:ascii="Times New Roman" w:hAnsi="Times New Roman" w:cs="Times New Roman"/>
-        </w:rPr>
-        <w:t xml:space="preserve"> application, which ultimately led to </w:t>
-      </w:r>
-      <w:r>
-        <w:rPr>
-          <w:rFonts w:ascii="Times New Roman" w:hAnsi="Times New Roman" w:cs="Times New Roman"/>
-        </w:rPr>
-        <w:t>a new consumer offering based on our work.</w:t>
+        <w:t>Participated in various innovation projects with new teams, including building a COVID-19 Tracing application, which ultimately led to a new consumer offering based on the work.</w:t>
       </w:r>
     </w:p>
     <w:p>
@@ -550,13 +490,31 @@
         <w:rPr>
           <w:rFonts w:ascii="Times New Roman" w:hAnsi="Times New Roman" w:cs="Times New Roman"/>
         </w:rPr>
+        <w:t xml:space="preserve">and Founding member </w:t>
+      </w:r>
+      <w:r>
+        <w:rPr>
+          <w:rFonts w:ascii="Times New Roman" w:hAnsi="Times New Roman" w:cs="Times New Roman"/>
+        </w:rPr>
         <w:t>for</w:t>
       </w:r>
       <w:r>
         <w:rPr>
           <w:rFonts w:ascii="Times New Roman" w:hAnsi="Times New Roman" w:cs="Times New Roman"/>
         </w:rPr>
-        <w:t xml:space="preserve"> the Asian-American diversity representation group. Helped organize </w:t>
+        <w:t xml:space="preserve"> the Asian-American </w:t>
+      </w:r>
+      <w:r>
+        <w:rPr>
+          <w:rFonts w:ascii="Times New Roman" w:hAnsi="Times New Roman" w:cs="Times New Roman"/>
+        </w:rPr>
+        <w:t>diversity and inclusion</w:t>
+      </w:r>
+      <w:r>
+        <w:rPr>
+          <w:rFonts w:ascii="Times New Roman" w:hAnsi="Times New Roman" w:cs="Times New Roman"/>
+        </w:rPr>
+        <w:t xml:space="preserve"> group. Helped organize </w:t>
       </w:r>
       <w:r>
         <w:rPr>
@@ -574,25 +532,25 @@
         <w:rPr>
           <w:rFonts w:ascii="Times New Roman" w:hAnsi="Times New Roman" w:cs="Times New Roman"/>
         </w:rPr>
-        <w:t xml:space="preserve">, a mentorship program for employees, and </w:t>
-      </w:r>
-      <w:r>
-        <w:rPr>
-          <w:rFonts w:ascii="Times New Roman" w:hAnsi="Times New Roman" w:cs="Times New Roman"/>
-        </w:rPr>
-        <w:t xml:space="preserve">diversity </w:t>
-      </w:r>
-      <w:r>
-        <w:rPr>
-          <w:rFonts w:ascii="Times New Roman" w:hAnsi="Times New Roman" w:cs="Times New Roman"/>
-        </w:rPr>
-        <w:t xml:space="preserve">and inclusion </w:t>
-      </w:r>
-      <w:r>
-        <w:rPr>
-          <w:rFonts w:ascii="Times New Roman" w:hAnsi="Times New Roman" w:cs="Times New Roman"/>
-        </w:rPr>
-        <w:t>events.</w:t>
+        <w:t>, a</w:t>
+      </w:r>
+      <w:r>
+        <w:rPr>
+          <w:rFonts w:ascii="Times New Roman" w:hAnsi="Times New Roman" w:cs="Times New Roman"/>
+        </w:rPr>
+        <w:t>n employee</w:t>
+      </w:r>
+      <w:r>
+        <w:rPr>
+          <w:rFonts w:ascii="Times New Roman" w:hAnsi="Times New Roman" w:cs="Times New Roman"/>
+        </w:rPr>
+        <w:t xml:space="preserve"> mentorship program, and </w:t>
+      </w:r>
+      <w:r>
+        <w:rPr>
+          <w:rFonts w:ascii="Times New Roman" w:hAnsi="Times New Roman" w:cs="Times New Roman"/>
+        </w:rPr>
+        <w:t>a weekly newsletter.</w:t>
       </w:r>
     </w:p>
     <w:p>
@@ -718,6 +676,11 @@
     </w:p>
     <w:p>
       <w:pPr>
+        <w:pStyle w:val="ListParagraph"/>
+        <w:numPr>
+          <w:ilvl w:val="0"/>
+          <w:numId w:val="4"/>
+        </w:numPr>
         <w:spacing w:after="120" w:line="264" w:lineRule="auto"/>
         <w:rPr>
           <w:rFonts w:ascii="Times New Roman" w:hAnsi="Times New Roman" w:cs="Times New Roman"/>
@@ -727,7 +690,7 @@
         <w:rPr>
           <w:rFonts w:ascii="Times New Roman" w:hAnsi="Times New Roman" w:cs="Times New Roman"/>
         </w:rPr>
-        <w:t>Worked on features for the mobile game Zynga Poker. Created and developed parts of the game that were released on iOS and Android, and are being used by millions of users of the game today.</w:t>
+        <w:t>Worked on the mobile game Zynga Poker. Created and developed parts of the game that were released on iOS and Android and are being used by millions of users of the game.</w:t>
       </w:r>
     </w:p>
     <w:p>
@@ -897,36 +860,6 @@
     </w:p>
     <w:p>
       <w:pPr>
-        <w:spacing w:after="120" w:line="264" w:lineRule="auto"/>
-        <w:rPr>
-          <w:rFonts w:ascii="Times New Roman" w:hAnsi="Times New Roman" w:cs="Times New Roman"/>
-          <w:i/>
-        </w:rPr>
-      </w:pPr>
-      <w:r>
-        <w:rPr>
-          <w:rFonts w:ascii="Times New Roman" w:hAnsi="Times New Roman" w:cs="Times New Roman"/>
-          <w:i/>
-        </w:rPr>
-        <w:t>Bachelors</w:t>
-      </w:r>
-      <w:r>
-        <w:rPr>
-          <w:rFonts w:ascii="Times New Roman" w:hAnsi="Times New Roman" w:cs="Times New Roman"/>
-          <w:i/>
-        </w:rPr>
-        <w:t xml:space="preserve"> of Science in Computer Science, 2012 –</w:t>
-      </w:r>
-      <w:r>
-        <w:rPr>
-          <w:rFonts w:ascii="Times New Roman" w:hAnsi="Times New Roman" w:cs="Times New Roman"/>
-          <w:i/>
-        </w:rPr>
-        <w:t xml:space="preserve"> 2014</w:t>
-      </w:r>
-    </w:p>
-    <w:p>
-      <w:pPr>
         <w:pStyle w:val="ListParagraph"/>
         <w:numPr>
           <w:ilvl w:val="0"/>
@@ -935,6 +868,65 @@
         <w:spacing w:after="120" w:line="264" w:lineRule="auto"/>
         <w:rPr>
           <w:rFonts w:ascii="Times New Roman" w:hAnsi="Times New Roman" w:cs="Times New Roman"/>
+        </w:rPr>
+      </w:pPr>
+      <w:r>
+        <w:rPr>
+          <w:rFonts w:ascii="Times New Roman" w:hAnsi="Times New Roman" w:cs="Times New Roman"/>
+          <w:i/>
+        </w:rPr>
+        <w:t xml:space="preserve">Graduate thesis: </w:t>
+      </w:r>
+      <w:r>
+        <w:rPr>
+          <w:rFonts w:ascii="Times New Roman" w:hAnsi="Times New Roman" w:cs="Times New Roman"/>
+          <w:i/>
+        </w:rPr>
+        <w:t xml:space="preserve">Research publication to the IEEE Vast Conference </w:t>
+      </w:r>
+    </w:p>
+    <w:p>
+      <w:pPr>
+        <w:spacing w:after="120" w:line="264" w:lineRule="auto"/>
+        <w:rPr>
+          <w:rFonts w:ascii="Times New Roman" w:hAnsi="Times New Roman" w:cs="Times New Roman"/>
+          <w:i/>
+        </w:rPr>
+      </w:pPr>
+      <w:proofErr w:type="gramStart"/>
+      <w:r>
+        <w:rPr>
+          <w:rFonts w:ascii="Times New Roman" w:hAnsi="Times New Roman" w:cs="Times New Roman"/>
+          <w:i/>
+        </w:rPr>
+        <w:t>Bachelors of Science</w:t>
+      </w:r>
+      <w:proofErr w:type="gramEnd"/>
+      <w:r>
+        <w:rPr>
+          <w:rFonts w:ascii="Times New Roman" w:hAnsi="Times New Roman" w:cs="Times New Roman"/>
+          <w:i/>
+        </w:rPr>
+        <w:t xml:space="preserve"> in Computer Science, 2012 –</w:t>
+      </w:r>
+      <w:r>
+        <w:rPr>
+          <w:rFonts w:ascii="Times New Roman" w:hAnsi="Times New Roman" w:cs="Times New Roman"/>
+          <w:i/>
+        </w:rPr>
+        <w:t xml:space="preserve"> 2014</w:t>
+      </w:r>
+    </w:p>
+    <w:p>
+      <w:pPr>
+        <w:pStyle w:val="ListParagraph"/>
+        <w:numPr>
+          <w:ilvl w:val="0"/>
+          <w:numId w:val="2"/>
+        </w:numPr>
+        <w:spacing w:after="120" w:line="264" w:lineRule="auto"/>
+        <w:rPr>
+          <w:rFonts w:ascii="Times New Roman" w:hAnsi="Times New Roman" w:cs="Times New Roman"/>
           <w:i/>
         </w:rPr>
       </w:pPr>
@@ -958,92 +950,7 @@
           <w:rFonts w:ascii="Times New Roman" w:hAnsi="Times New Roman" w:cs="Times New Roman"/>
           <w:i/>
         </w:rPr>
-        <w:t xml:space="preserve"> </w:t>
-      </w:r>
-      <w:r>
-        <w:rPr>
-          <w:rFonts w:ascii="Times New Roman" w:hAnsi="Times New Roman" w:cs="Times New Roman"/>
-          <w:i/>
-        </w:rPr>
-        <w:t>/ 4.0 (overall, Graduated with Highest Honors)</w:t>
-      </w:r>
-    </w:p>
-    <w:p>
-      <w:pPr>
-        <w:spacing w:after="120" w:line="264" w:lineRule="auto"/>
-        <w:rPr>
-          <w:rFonts w:ascii="Times New Roman" w:hAnsi="Times New Roman" w:cs="Times New Roman"/>
-        </w:rPr>
-      </w:pPr>
-      <w:r>
-        <w:rPr>
-          <w:rFonts w:ascii="Times New Roman" w:hAnsi="Times New Roman" w:cs="Times New Roman"/>
-          <w:i/>
-        </w:rPr>
-        <w:t xml:space="preserve">Certifications in </w:t>
-      </w:r>
-      <w:r>
-        <w:rPr>
-          <w:rFonts w:ascii="Times New Roman" w:hAnsi="Times New Roman" w:cs="Times New Roman"/>
-        </w:rPr>
-        <w:t>Coursera Deep Learning Specialization (Nov. 2018)</w:t>
-      </w:r>
-      <w:r>
-        <w:rPr>
-          <w:rFonts w:ascii="Times New Roman" w:hAnsi="Times New Roman" w:cs="Times New Roman"/>
-        </w:rPr>
-        <w:t xml:space="preserve">, </w:t>
-      </w:r>
-      <w:r>
-        <w:rPr>
-          <w:rFonts w:ascii="Times New Roman" w:hAnsi="Times New Roman" w:cs="Times New Roman"/>
-        </w:rPr>
-        <w:t xml:space="preserve">Udacity </w:t>
-      </w:r>
-      <w:r>
-        <w:rPr>
-          <w:rFonts w:ascii="Times New Roman" w:hAnsi="Times New Roman" w:cs="Times New Roman"/>
-        </w:rPr>
-        <w:t xml:space="preserve">Data Scientist </w:t>
-      </w:r>
-      <w:r>
-        <w:rPr>
-          <w:rFonts w:ascii="Times New Roman" w:hAnsi="Times New Roman" w:cs="Times New Roman"/>
-        </w:rPr>
-        <w:t xml:space="preserve">Nanodegree (June 2019), and </w:t>
-      </w:r>
-      <w:r>
-        <w:rPr>
-          <w:rFonts w:ascii="Times New Roman" w:hAnsi="Times New Roman" w:cs="Times New Roman"/>
-        </w:rPr>
-        <w:t xml:space="preserve">Reinforcement Learning Nanodegree </w:t>
-      </w:r>
-      <w:r>
-        <w:rPr>
-          <w:rFonts w:ascii="Times New Roman" w:hAnsi="Times New Roman" w:cs="Times New Roman"/>
-        </w:rPr>
-        <w:t>(Nov. 2019)</w:t>
-      </w:r>
-    </w:p>
-    <w:p>
-      <w:pPr>
-        <w:spacing w:after="120" w:line="264" w:lineRule="auto"/>
-        <w:rPr>
-          <w:rFonts w:ascii="Times New Roman" w:hAnsi="Times New Roman" w:cs="Times New Roman"/>
-        </w:rPr>
-      </w:pPr>
-      <w:r>
-        <w:rPr>
-          <w:rFonts w:ascii="Times New Roman" w:hAnsi="Times New Roman" w:cs="Times New Roman"/>
-          <w:i/>
-        </w:rPr>
-        <w:t>Currently enrolled in</w:t>
-      </w:r>
-      <w:r>
-        <w:rPr>
-          <w:rFonts w:ascii="Times New Roman" w:hAnsi="Times New Roman" w:cs="Times New Roman"/>
-        </w:rPr>
-        <w:t xml:space="preserve"> Stanford Advanced Computer Security specialization</w:t>
+        <w:t xml:space="preserve"> / 4.0 (overall, Graduated with Highest Honors)</w:t>
       </w:r>
     </w:p>
     <w:p>
@@ -1066,6 +973,10 @@
     <w:p>
       <w:pPr>
         <w:pStyle w:val="detailswbullets1"/>
+        <w:numPr>
+          <w:ilvl w:val="0"/>
+          <w:numId w:val="3"/>
+        </w:numPr>
         <w:rPr>
           <w:rStyle w:val="Hyperlink"/>
           <w:color w:val="auto"/>
@@ -1073,7 +984,22 @@
         </w:rPr>
       </w:pPr>
       <w:r>
-        <w:t xml:space="preserve">Author of a blog that covers various topics in Artificial intelligence. Written since 2017, with an average of 10K viewers per month – </w:t>
+        <w:t xml:space="preserve">Author </w:t>
+      </w:r>
+      <w:r>
+        <w:t>and m</w:t>
+      </w:r>
+      <w:r>
+        <w:t>anager of a technical blog since 2017</w:t>
+      </w:r>
+      <w:r>
+        <w:t>, with an average of 10</w:t>
+      </w:r>
+      <w:r>
+        <w:t>,000</w:t>
+      </w:r>
+      <w:r>
+        <w:t xml:space="preserve"> viewers per month – </w:t>
       </w:r>
       <w:hyperlink r:id="rId7" w:history="1">
         <w:r>
@@ -1083,23 +1009,58 @@
           <w:t>https://medium.com/ml2vec</w:t>
         </w:r>
       </w:hyperlink>
+      <w:r>
+        <w:rPr>
+          <w:rStyle w:val="Hyperlink"/>
+        </w:rPr>
+        <w:t>.</w:t>
+      </w:r>
     </w:p>
     <w:p>
       <w:pPr>
         <w:pStyle w:val="detailswbullets1"/>
-        <w:ind w:hanging="370"/>
+        <w:ind w:left="475"/>
+        <w:rPr>
+          <w:rStyle w:val="Hyperlink"/>
+          <w:color w:val="auto"/>
+          <w:u w:val="none"/>
+        </w:rPr>
+      </w:pPr>
+    </w:p>
+    <w:p>
+      <w:pPr>
+        <w:pStyle w:val="detailswbullets1"/>
+        <w:numPr>
+          <w:ilvl w:val="0"/>
+          <w:numId w:val="3"/>
+        </w:numPr>
       </w:pPr>
       <w:r>
         <w:t>President of Peachtree Toastmasters (2 terms), a club that has been part of the Atlanta community since 1980s. Led the digital transformation of the club in 2019, and managed a team of 6 club officials along with 30+ members to achieve a President’s Distinguished award</w:t>
       </w:r>
+      <w:r>
+        <w:t>.</w:t>
+      </w:r>
     </w:p>
     <w:p>
       <w:pPr>
         <w:pStyle w:val="detailswbullets1"/>
-        <w:ind w:hanging="370"/>
+        <w:ind w:left="475"/>
+      </w:pPr>
+    </w:p>
+    <w:p>
+      <w:pPr>
+        <w:pStyle w:val="detailswbullets1"/>
+        <w:numPr>
+          <w:ilvl w:val="0"/>
+          <w:numId w:val="3"/>
+        </w:numPr>
       </w:pPr>
       <w:r>
         <w:t>Active Hands-on and executive volunteer at an Atlanta Foodbank, serving the homeless weekly since 2017</w:t>
+      </w:r>
+      <w:r>
+        <w:t>.</w:t>
       </w:r>
     </w:p>
     <w:sectPr>
@@ -1124,20 +1085,20 @@
       <w:lvlText w:val="o"/>
       <w:lvlJc w:val="left"/>
       <w:pPr>
-        <w:ind w:left="634" w:hanging="360"/>
+        <w:ind w:left="450" w:hanging="360"/>
       </w:pPr>
       <w:rPr>
         <w:rFonts w:ascii="Courier New" w:hAnsi="Courier New" w:cs="Courier New" w:hint="default"/>
         <w:i/>
       </w:rPr>
     </w:lvl>
-    <w:lvl w:ilvl="1" w:tplc="04090003" w:tentative="1">
+    <w:lvl w:ilvl="1" w:tplc="04090003">
       <w:start w:val="1"/>
       <w:numFmt w:val="bullet"/>
       <w:lvlText w:val="o"/>
       <w:lvlJc w:val="left"/>
       <w:pPr>
-        <w:ind w:left="1440" w:hanging="360"/>
+        <w:ind w:left="1256" w:hanging="360"/>
       </w:pPr>
       <w:rPr>
         <w:rFonts w:ascii="Courier New" w:hAnsi="Courier New" w:cs="Courier New" w:hint="default"/>
@@ -1149,7 +1110,7 @@
       <w:lvlText w:val=""/>
       <w:lvlJc w:val="left"/>
       <w:pPr>
-        <w:ind w:left="2160" w:hanging="360"/>
+        <w:ind w:left="1976" w:hanging="360"/>
       </w:pPr>
       <w:rPr>
         <w:rFonts w:ascii="Wingdings" w:hAnsi="Wingdings" w:hint="default"/>
@@ -1161,7 +1122,7 @@
       <w:lvlText w:val=""/>
       <w:lvlJc w:val="left"/>
       <w:pPr>
-        <w:ind w:left="2880" w:hanging="360"/>
+        <w:ind w:left="2696" w:hanging="360"/>
       </w:pPr>
       <w:rPr>
         <w:rFonts w:ascii="Symbol" w:hAnsi="Symbol" w:hint="default"/>
@@ -1173,7 +1134,7 @@
       <w:lvlText w:val="o"/>
       <w:lvlJc w:val="left"/>
       <w:pPr>
-        <w:ind w:left="3600" w:hanging="360"/>
+        <w:ind w:left="3416" w:hanging="360"/>
       </w:pPr>
       <w:rPr>
         <w:rFonts w:ascii="Courier New" w:hAnsi="Courier New" w:cs="Courier New" w:hint="default"/>
@@ -1185,7 +1146,7 @@
       <w:lvlText w:val=""/>
       <w:lvlJc w:val="left"/>
       <w:pPr>
-        <w:ind w:left="4320" w:hanging="360"/>
+        <w:ind w:left="4136" w:hanging="360"/>
       </w:pPr>
       <w:rPr>
         <w:rFonts w:ascii="Wingdings" w:hAnsi="Wingdings" w:hint="default"/>
@@ -1197,7 +1158,7 @@
       <w:lvlText w:val=""/>
       <w:lvlJc w:val="left"/>
       <w:pPr>
-        <w:ind w:left="5040" w:hanging="360"/>
+        <w:ind w:left="4856" w:hanging="360"/>
       </w:pPr>
       <w:rPr>
         <w:rFonts w:ascii="Symbol" w:hAnsi="Symbol" w:hint="default"/>
@@ -1209,7 +1170,7 @@
       <w:lvlText w:val="o"/>
       <w:lvlJc w:val="left"/>
       <w:pPr>
-        <w:ind w:left="5760" w:hanging="360"/>
+        <w:ind w:left="5576" w:hanging="360"/>
       </w:pPr>
       <w:rPr>
         <w:rFonts w:ascii="Courier New" w:hAnsi="Courier New" w:cs="Courier New" w:hint="default"/>
@@ -1221,7 +1182,7 @@
       <w:lvlText w:val=""/>
       <w:lvlJc w:val="left"/>
       <w:pPr>
-        <w:ind w:left="6480" w:hanging="360"/>
+        <w:ind w:left="6296" w:hanging="360"/>
       </w:pPr>
       <w:rPr>
         <w:rFonts w:ascii="Wingdings" w:hAnsi="Wingdings" w:hint="default"/>
@@ -1342,20 +1303,132 @@
     </w:lvl>
   </w:abstractNum>
   <w:abstractNum w:abstractNumId="2" w15:restartNumberingAfterBreak="0">
+    <w:nsid w:val="3A494A0F"/>
+    <w:multiLevelType w:val="hybridMultilevel"/>
+    <w:tmpl w:val="D396D184"/>
+    <w:lvl w:ilvl="0" w:tplc="04090003">
+      <w:start w:val="1"/>
+      <w:numFmt w:val="bullet"/>
+      <w:lvlText w:val="o"/>
+      <w:lvlJc w:val="left"/>
+      <w:pPr>
+        <w:ind w:left="450" w:hanging="360"/>
+      </w:pPr>
+      <w:rPr>
+        <w:rFonts w:ascii="Courier New" w:hAnsi="Courier New" w:cs="Courier New" w:hint="default"/>
+      </w:rPr>
+    </w:lvl>
+    <w:lvl w:ilvl="1" w:tplc="04090003" w:tentative="1">
+      <w:start w:val="1"/>
+      <w:numFmt w:val="bullet"/>
+      <w:lvlText w:val="o"/>
+      <w:lvlJc w:val="left"/>
+      <w:pPr>
+        <w:ind w:left="1170" w:hanging="360"/>
+      </w:pPr>
+      <w:rPr>
+        <w:rFonts w:ascii="Courier New" w:hAnsi="Courier New" w:cs="Courier New" w:hint="default"/>
+      </w:rPr>
+    </w:lvl>
+    <w:lvl w:ilvl="2" w:tplc="04090005" w:tentative="1">
+      <w:start w:val="1"/>
+      <w:numFmt w:val="bullet"/>
+      <w:lvlText w:val=""/>
+      <w:lvlJc w:val="left"/>
+      <w:pPr>
+        <w:ind w:left="1890" w:hanging="360"/>
+      </w:pPr>
+      <w:rPr>
+        <w:rFonts w:ascii="Wingdings" w:hAnsi="Wingdings" w:hint="default"/>
+      </w:rPr>
+    </w:lvl>
+    <w:lvl w:ilvl="3" w:tplc="04090001" w:tentative="1">
+      <w:start w:val="1"/>
+      <w:numFmt w:val="bullet"/>
+      <w:lvlText w:val=""/>
+      <w:lvlJc w:val="left"/>
+      <w:pPr>
+        <w:ind w:left="2610" w:hanging="360"/>
+      </w:pPr>
+      <w:rPr>
+        <w:rFonts w:ascii="Symbol" w:hAnsi="Symbol" w:hint="default"/>
+      </w:rPr>
+    </w:lvl>
+    <w:lvl w:ilvl="4" w:tplc="04090003" w:tentative="1">
+      <w:start w:val="1"/>
+      <w:numFmt w:val="bullet"/>
+      <w:lvlText w:val="o"/>
+      <w:lvlJc w:val="left"/>
+      <w:pPr>
+        <w:ind w:left="3330" w:hanging="360"/>
+      </w:pPr>
+      <w:rPr>
+        <w:rFonts w:ascii="Courier New" w:hAnsi="Courier New" w:cs="Courier New" w:hint="default"/>
+      </w:rPr>
+    </w:lvl>
+    <w:lvl w:ilvl="5" w:tplc="04090005" w:tentative="1">
+      <w:start w:val="1"/>
+      <w:numFmt w:val="bullet"/>
+      <w:lvlText w:val=""/>
+      <w:lvlJc w:val="left"/>
+      <w:pPr>
+        <w:ind w:left="4050" w:hanging="360"/>
+      </w:pPr>
+      <w:rPr>
+        <w:rFonts w:ascii="Wingdings" w:hAnsi="Wingdings" w:hint="default"/>
+      </w:rPr>
+    </w:lvl>
+    <w:lvl w:ilvl="6" w:tplc="04090001" w:tentative="1">
+      <w:start w:val="1"/>
+      <w:numFmt w:val="bullet"/>
+      <w:lvlText w:val=""/>
+      <w:lvlJc w:val="left"/>
+      <w:pPr>
+        <w:ind w:left="4770" w:hanging="360"/>
+      </w:pPr>
+      <w:rPr>
+        <w:rFonts w:ascii="Symbol" w:hAnsi="Symbol" w:hint="default"/>
+      </w:rPr>
+    </w:lvl>
+    <w:lvl w:ilvl="7" w:tplc="04090003" w:tentative="1">
+      <w:start w:val="1"/>
+      <w:numFmt w:val="bullet"/>
+      <w:lvlText w:val="o"/>
+      <w:lvlJc w:val="left"/>
+      <w:pPr>
+        <w:ind w:left="5490" w:hanging="360"/>
+      </w:pPr>
+      <w:rPr>
+        <w:rFonts w:ascii="Courier New" w:hAnsi="Courier New" w:cs="Courier New" w:hint="default"/>
+      </w:rPr>
+    </w:lvl>
+    <w:lvl w:ilvl="8" w:tplc="04090005" w:tentative="1">
+      <w:start w:val="1"/>
+      <w:numFmt w:val="bullet"/>
+      <w:lvlText w:val=""/>
+      <w:lvlJc w:val="left"/>
+      <w:pPr>
+        <w:ind w:left="6210" w:hanging="360"/>
+      </w:pPr>
+      <w:rPr>
+        <w:rFonts w:ascii="Wingdings" w:hAnsi="Wingdings" w:hint="default"/>
+      </w:rPr>
+    </w:lvl>
+  </w:abstractNum>
+  <w:abstractNum w:abstractNumId="3" w15:restartNumberingAfterBreak="0">
     <w:nsid w:val="4C366BB1"/>
     <w:multiLevelType w:val="hybridMultilevel"/>
-    <w:tmpl w:val="06E0FC96"/>
-    <w:lvl w:ilvl="0" w:tplc="E0781BC0">
-      <w:start w:val="1"/>
-      <w:numFmt w:val="bullet"/>
-      <w:pStyle w:val="detailswbullets1"/>
-      <w:lvlText w:val=""/>
+    <w:tmpl w:val="1A9E8D9E"/>
+    <w:lvl w:ilvl="0" w:tplc="04090003">
+      <w:start w:val="1"/>
+      <w:numFmt w:val="bullet"/>
+      <w:lvlText w:val="o"/>
       <w:lvlJc w:val="left"/>
       <w:pPr>
         <w:ind w:left="475" w:hanging="360"/>
       </w:pPr>
       <w:rPr>
-        <w:rFonts w:ascii="Symbol" w:hAnsi="Symbol" w:hint="default"/>
+        <w:rFonts w:ascii="Courier New" w:hAnsi="Courier New" w:cs="Courier New" w:hint="default"/>
       </w:rPr>
     </w:lvl>
     <w:lvl w:ilvl="1" w:tplc="E0781BC0">
@@ -1486,6 +1559,9 @@
     <w:abstractNumId w:val="0"/>
   </w:num>
   <w:num w:numId="3">
+    <w:abstractNumId w:val="3"/>
+  </w:num>
+  <w:num w:numId="4">
     <w:abstractNumId w:val="2"/>
   </w:num>
 </w:numbering>
@@ -2000,9 +2076,6 @@
     <w:link w:val="detailswbullets1Char"/>
     <w:rsid w:val="00114AFC"/>
     <w:pPr>
-      <w:numPr>
-        <w:numId w:val="3"/>
-      </w:numPr>
       <w:spacing w:after="0" w:line="240" w:lineRule="auto"/>
     </w:pPr>
     <w:rPr>

</xml_diff>

<commit_message>
Fix: Updated after Resume Review
</commit_message>
<xml_diff>
--- a/Ravish_Chawla_CV.docx
+++ b/Ravish_Chawla_CV.docx
@@ -248,7 +248,21 @@
           <w:rFonts w:ascii="Times New Roman" w:hAnsi="Times New Roman" w:cs="Times New Roman"/>
           <w:i/>
         </w:rPr>
-        <w:t>, 201</w:t>
+        <w:t xml:space="preserve">, </w:t>
+      </w:r>
+      <w:r>
+        <w:rPr>
+          <w:rFonts w:ascii="Times New Roman" w:hAnsi="Times New Roman" w:cs="Times New Roman"/>
+          <w:i/>
+        </w:rPr>
+        <w:t xml:space="preserve">July </w:t>
+      </w:r>
+      <w:r>
+        <w:rPr>
+          <w:rFonts w:ascii="Times New Roman" w:hAnsi="Times New Roman" w:cs="Times New Roman"/>
+          <w:i/>
+        </w:rPr>
+        <w:t>201</w:t>
       </w:r>
       <w:r>
         <w:rPr>
@@ -860,6 +874,38 @@
     </w:p>
     <w:p>
       <w:pPr>
+        <w:spacing w:after="120" w:line="264" w:lineRule="auto"/>
+        <w:rPr>
+          <w:rFonts w:ascii="Times New Roman" w:hAnsi="Times New Roman" w:cs="Times New Roman"/>
+          <w:i/>
+        </w:rPr>
+      </w:pPr>
+      <w:proofErr w:type="gramStart"/>
+      <w:r>
+        <w:rPr>
+          <w:rFonts w:ascii="Times New Roman" w:hAnsi="Times New Roman" w:cs="Times New Roman"/>
+          <w:i/>
+        </w:rPr>
+        <w:t>Bachelors of Science</w:t>
+      </w:r>
+      <w:proofErr w:type="gramEnd"/>
+      <w:r>
+        <w:rPr>
+          <w:rFonts w:ascii="Times New Roman" w:hAnsi="Times New Roman" w:cs="Times New Roman"/>
+          <w:i/>
+        </w:rPr>
+        <w:t xml:space="preserve"> in Computer Science, 2012 –</w:t>
+      </w:r>
+      <w:r>
+        <w:rPr>
+          <w:rFonts w:ascii="Times New Roman" w:hAnsi="Times New Roman" w:cs="Times New Roman"/>
+          <w:i/>
+        </w:rPr>
+        <w:t xml:space="preserve"> 2014</w:t>
+      </w:r>
+    </w:p>
+    <w:p>
+      <w:pPr>
         <w:pStyle w:val="ListParagraph"/>
         <w:numPr>
           <w:ilvl w:val="0"/>
@@ -868,65 +914,6 @@
         <w:spacing w:after="120" w:line="264" w:lineRule="auto"/>
         <w:rPr>
           <w:rFonts w:ascii="Times New Roman" w:hAnsi="Times New Roman" w:cs="Times New Roman"/>
-        </w:rPr>
-      </w:pPr>
-      <w:r>
-        <w:rPr>
-          <w:rFonts w:ascii="Times New Roman" w:hAnsi="Times New Roman" w:cs="Times New Roman"/>
-          <w:i/>
-        </w:rPr>
-        <w:t xml:space="preserve">Graduate thesis: </w:t>
-      </w:r>
-      <w:r>
-        <w:rPr>
-          <w:rFonts w:ascii="Times New Roman" w:hAnsi="Times New Roman" w:cs="Times New Roman"/>
-          <w:i/>
-        </w:rPr>
-        <w:t xml:space="preserve">Research publication to the IEEE Vast Conference </w:t>
-      </w:r>
-    </w:p>
-    <w:p>
-      <w:pPr>
-        <w:spacing w:after="120" w:line="264" w:lineRule="auto"/>
-        <w:rPr>
-          <w:rFonts w:ascii="Times New Roman" w:hAnsi="Times New Roman" w:cs="Times New Roman"/>
-          <w:i/>
-        </w:rPr>
-      </w:pPr>
-      <w:proofErr w:type="gramStart"/>
-      <w:r>
-        <w:rPr>
-          <w:rFonts w:ascii="Times New Roman" w:hAnsi="Times New Roman" w:cs="Times New Roman"/>
-          <w:i/>
-        </w:rPr>
-        <w:t>Bachelors of Science</w:t>
-      </w:r>
-      <w:proofErr w:type="gramEnd"/>
-      <w:r>
-        <w:rPr>
-          <w:rFonts w:ascii="Times New Roman" w:hAnsi="Times New Roman" w:cs="Times New Roman"/>
-          <w:i/>
-        </w:rPr>
-        <w:t xml:space="preserve"> in Computer Science, 2012 –</w:t>
-      </w:r>
-      <w:r>
-        <w:rPr>
-          <w:rFonts w:ascii="Times New Roman" w:hAnsi="Times New Roman" w:cs="Times New Roman"/>
-          <w:i/>
-        </w:rPr>
-        <w:t xml:space="preserve"> 2014</w:t>
-      </w:r>
-    </w:p>
-    <w:p>
-      <w:pPr>
-        <w:pStyle w:val="ListParagraph"/>
-        <w:numPr>
-          <w:ilvl w:val="0"/>
-          <w:numId w:val="2"/>
-        </w:numPr>
-        <w:spacing w:after="120" w:line="264" w:lineRule="auto"/>
-        <w:rPr>
-          <w:rFonts w:ascii="Times New Roman" w:hAnsi="Times New Roman" w:cs="Times New Roman"/>
           <w:i/>
         </w:rPr>
       </w:pPr>
@@ -967,7 +954,7 @@
           <w:rFonts w:ascii="Times New Roman" w:hAnsi="Times New Roman" w:cs="Times New Roman"/>
           <w:b/>
         </w:rPr>
-        <w:t>Other</w:t>
+        <w:t>Leadership and Volunteer Work</w:t>
       </w:r>
     </w:p>
     <w:p>

</xml_diff>

<commit_message>
[feat] Added MBA resumes
</commit_message>
<xml_diff>
--- a/Ravish_Chawla_CV.docx
+++ b/Ravish_Chawla_CV.docx
@@ -1,11 +1,10 @@
 
 <file path=word/document.xml><?xml version="1.0" encoding="utf-8"?>
-<w:document xmlns:wpc="http://schemas.microsoft.com/office/word/2010/wordprocessingCanvas" xmlns:cx="http://schemas.microsoft.com/office/drawing/2014/chartex" xmlns:cx1="http://schemas.microsoft.com/office/drawing/2015/9/8/chartex" xmlns:cx2="http://schemas.microsoft.com/office/drawing/2015/10/21/chartex" xmlns:cx3="http://schemas.microsoft.com/office/drawing/2016/5/9/chartex" xmlns:cx4="http://schemas.microsoft.com/office/drawing/2016/5/10/chartex" xmlns:cx5="http://schemas.microsoft.com/office/drawing/2016/5/11/chartex" xmlns:cx6="http://schemas.microsoft.com/office/drawing/2016/5/12/chartex" xmlns:cx7="http://schemas.microsoft.com/office/drawing/2016/5/13/chartex" xmlns:cx8="http://schemas.microsoft.com/office/drawing/2016/5/14/chartex" xmlns:mc="http://schemas.openxmlformats.org/markup-compatibility/2006" xmlns:aink="http://schemas.microsoft.com/office/drawing/2016/ink" xmlns:am3d="http://schemas.microsoft.com/office/drawing/2017/model3d" xmlns:o="urn:schemas-microsoft-com:office:office" xmlns:r="http://schemas.openxmlformats.org/officeDocument/2006/relationships" xmlns:m="http://schemas.openxmlformats.org/officeDocument/2006/math" xmlns:v="urn:schemas-microsoft-com:vml" xmlns:wp14="http://schemas.microsoft.com/office/word/2010/wordprocessingDrawing" xmlns:wp="http://schemas.openxmlformats.org/drawingml/2006/wordprocessingDrawing" xmlns:w10="urn:schemas-microsoft-com:office:word" xmlns:w="http://schemas.openxmlformats.org/wordprocessingml/2006/main" xmlns:w14="http://schemas.microsoft.com/office/word/2010/wordml" xmlns:w15="http://schemas.microsoft.com/office/word/2012/wordml" xmlns:w16cex="http://schemas.microsoft.com/office/word/2018/wordml/cex" xmlns:w16cid="http://schemas.microsoft.com/office/word/2016/wordml/cid" xmlns:w16="http://schemas.microsoft.com/office/word/2018/wordml" xmlns:w16se="http://schemas.microsoft.com/office/word/2015/wordml/symex" xmlns:wpg="http://schemas.microsoft.com/office/word/2010/wordprocessingGroup" xmlns:wpi="http://schemas.microsoft.com/office/word/2010/wordprocessingInk" xmlns:wne="http://schemas.microsoft.com/office/word/2006/wordml" xmlns:wps="http://schemas.microsoft.com/office/word/2010/wordprocessingShape" mc:Ignorable="w14 w15 w16se w16cid w16 w16cex wp14">
+<w:document xmlns:wpc="http://schemas.microsoft.com/office/word/2010/wordprocessingCanvas" xmlns:cx="http://schemas.microsoft.com/office/drawing/2014/chartex" xmlns:cx1="http://schemas.microsoft.com/office/drawing/2015/9/8/chartex" xmlns:cx2="http://schemas.microsoft.com/office/drawing/2015/10/21/chartex" xmlns:cx3="http://schemas.microsoft.com/office/drawing/2016/5/9/chartex" xmlns:cx4="http://schemas.microsoft.com/office/drawing/2016/5/10/chartex" xmlns:cx5="http://schemas.microsoft.com/office/drawing/2016/5/11/chartex" xmlns:cx6="http://schemas.microsoft.com/office/drawing/2016/5/12/chartex" xmlns:cx7="http://schemas.microsoft.com/office/drawing/2016/5/13/chartex" xmlns:cx8="http://schemas.microsoft.com/office/drawing/2016/5/14/chartex" xmlns:mc="http://schemas.openxmlformats.org/markup-compatibility/2006" xmlns:aink="http://schemas.microsoft.com/office/drawing/2016/ink" xmlns:am3d="http://schemas.microsoft.com/office/drawing/2017/model3d" xmlns:o="urn:schemas-microsoft-com:office:office" xmlns:r="http://schemas.openxmlformats.org/officeDocument/2006/relationships" xmlns:m="http://schemas.openxmlformats.org/officeDocument/2006/math" xmlns:v="urn:schemas-microsoft-com:vml" xmlns:wp14="http://schemas.microsoft.com/office/word/2010/wordprocessingDrawing" xmlns:wp="http://schemas.openxmlformats.org/drawingml/2006/wordprocessingDrawing" xmlns:w10="urn:schemas-microsoft-com:office:word" xmlns:w="http://schemas.openxmlformats.org/wordprocessingml/2006/main" xmlns:w14="http://schemas.microsoft.com/office/word/2010/wordml" xmlns:w15="http://schemas.microsoft.com/office/word/2012/wordml" xmlns:w16cex="http://schemas.microsoft.com/office/word/2018/wordml/cex" xmlns:w16cid="http://schemas.microsoft.com/office/word/2016/wordml/cid" xmlns:w16="http://schemas.microsoft.com/office/word/2018/wordml" xmlns:w16sdtdh="http://schemas.microsoft.com/office/word/2020/wordml/sdtdatahash" xmlns:w16se="http://schemas.microsoft.com/office/word/2015/wordml/symex" xmlns:wpg="http://schemas.microsoft.com/office/word/2010/wordprocessingGroup" xmlns:wpi="http://schemas.microsoft.com/office/word/2010/wordprocessingInk" xmlns:wne="http://schemas.microsoft.com/office/word/2006/wordml" xmlns:wps="http://schemas.microsoft.com/office/word/2010/wordprocessingShape" mc:Ignorable="w14 w15 w16se w16cid w16 w16cex w16sdtdh wp14">
   <w:body>
     <w:p>
       <w:pPr>
         <w:spacing w:after="0" w:line="264" w:lineRule="auto"/>
-        <w:jc w:val="center"/>
         <w:rPr>
           <w:rFonts w:ascii="Times New Roman" w:hAnsi="Times New Roman" w:cs="Times New Roman"/>
           <w:b/>
@@ -26,44 +25,57 @@
     <w:p>
       <w:pPr>
         <w:spacing w:after="0" w:line="264" w:lineRule="auto"/>
-        <w:jc w:val="center"/>
-        <w:rPr>
-          <w:rFonts w:ascii="Times New Roman" w:hAnsi="Times New Roman" w:cs="Times New Roman"/>
-        </w:rPr>
-      </w:pPr>
-      <w:r>
-        <w:rPr>
-          <w:rFonts w:ascii="Times New Roman" w:hAnsi="Times New Roman" w:cs="Times New Roman"/>
+        <w:rPr>
+          <w:rFonts w:ascii="Times New Roman" w:hAnsi="Times New Roman" w:cs="Times New Roman"/>
+          <w:sz w:val="18"/>
+          <w:szCs w:val="18"/>
+        </w:rPr>
+      </w:pPr>
+      <w:r>
+        <w:rPr>
+          <w:rFonts w:ascii="Times New Roman" w:hAnsi="Times New Roman" w:cs="Times New Roman"/>
+          <w:sz w:val="18"/>
+          <w:szCs w:val="18"/>
         </w:rPr>
         <w:t>(</w:t>
       </w:r>
       <w:r>
         <w:rPr>
           <w:rFonts w:ascii="Times New Roman" w:hAnsi="Times New Roman" w:cs="Times New Roman"/>
+          <w:sz w:val="18"/>
+          <w:szCs w:val="18"/>
         </w:rPr>
         <w:t>678</w:t>
       </w:r>
       <w:r>
         <w:rPr>
           <w:rFonts w:ascii="Times New Roman" w:hAnsi="Times New Roman" w:cs="Times New Roman"/>
+          <w:sz w:val="18"/>
+          <w:szCs w:val="18"/>
         </w:rPr>
         <w:t>)</w:t>
       </w:r>
       <w:r>
         <w:rPr>
           <w:rFonts w:ascii="Times New Roman" w:hAnsi="Times New Roman" w:cs="Times New Roman"/>
+          <w:sz w:val="18"/>
+          <w:szCs w:val="18"/>
         </w:rPr>
         <w:t xml:space="preserve"> 332-</w:t>
       </w:r>
       <w:r>
         <w:rPr>
           <w:rFonts w:ascii="Times New Roman" w:hAnsi="Times New Roman" w:cs="Times New Roman"/>
+          <w:sz w:val="18"/>
+          <w:szCs w:val="18"/>
         </w:rPr>
         <w:t>6565</w:t>
       </w:r>
       <w:r>
         <w:rPr>
           <w:rFonts w:ascii="Times New Roman" w:hAnsi="Times New Roman" w:cs="Times New Roman"/>
+          <w:sz w:val="18"/>
+          <w:szCs w:val="18"/>
         </w:rPr>
         <w:t xml:space="preserve">     |     </w:t>
       </w:r>
@@ -72,6 +84,9 @@
           <w:rPr>
             <w:rStyle w:val="Hyperlink"/>
             <w:rFonts w:ascii="Times New Roman" w:hAnsi="Times New Roman" w:cs="Times New Roman"/>
+            <w:color w:val="auto"/>
+            <w:sz w:val="18"/>
+            <w:szCs w:val="18"/>
           </w:rPr>
           <w:t>ravishchawla@gmail.com</w:t>
         </w:r>
@@ -88,23 +103,242 @@
     <w:p>
       <w:pPr>
         <w:spacing w:after="120" w:line="264" w:lineRule="auto"/>
-        <w:jc w:val="center"/>
-        <w:rPr>
-          <w:rFonts w:ascii="Times New Roman" w:hAnsi="Times New Roman" w:cs="Times New Roman"/>
-          <w:b/>
-        </w:rPr>
-      </w:pPr>
-      <w:r>
-        <w:rPr>
-          <w:rFonts w:ascii="Times New Roman" w:hAnsi="Times New Roman" w:cs="Times New Roman"/>
-          <w:b/>
+        <w:rPr>
+          <w:rFonts w:ascii="Times New Roman" w:hAnsi="Times New Roman" w:cs="Times New Roman"/>
+          <w:b/>
+        </w:rPr>
+      </w:pPr>
+      <w:r>
+        <w:rPr>
+          <w:rFonts w:ascii="Times New Roman" w:hAnsi="Times New Roman" w:cs="Times New Roman"/>
+          <w:b/>
+          <w:u w:val="single"/>
+        </w:rPr>
+        <w:t>Education</w:t>
+      </w:r>
+    </w:p>
+    <w:p>
+      <w:pPr>
+        <w:spacing w:after="120" w:line="240" w:lineRule="auto"/>
+        <w:rPr>
+          <w:rFonts w:ascii="Times New Roman" w:hAnsi="Times New Roman" w:cs="Times New Roman"/>
+          <w:b/>
+        </w:rPr>
+      </w:pPr>
+      <w:r>
+        <w:rPr>
+          <w:rFonts w:ascii="Times New Roman" w:hAnsi="Times New Roman" w:cs="Times New Roman"/>
+          <w:b/>
+        </w:rPr>
+        <w:t>Georgia Institute of Technology</w:t>
+      </w:r>
+      <w:r>
+        <w:rPr>
+          <w:rFonts w:ascii="Times New Roman" w:hAnsi="Times New Roman" w:cs="Times New Roman"/>
+          <w:b/>
+        </w:rPr>
+        <w:tab/>
+      </w:r>
+      <w:r>
+        <w:rPr>
+          <w:rFonts w:ascii="Times New Roman" w:hAnsi="Times New Roman" w:cs="Times New Roman"/>
+          <w:b/>
+        </w:rPr>
+        <w:tab/>
+      </w:r>
+      <w:r>
+        <w:rPr>
+          <w:rFonts w:ascii="Times New Roman" w:hAnsi="Times New Roman" w:cs="Times New Roman"/>
+          <w:b/>
+        </w:rPr>
+        <w:tab/>
+      </w:r>
+      <w:r>
+        <w:rPr>
+          <w:rFonts w:ascii="Times New Roman" w:hAnsi="Times New Roman" w:cs="Times New Roman"/>
+          <w:b/>
+        </w:rPr>
+        <w:tab/>
+      </w:r>
+      <w:r>
+        <w:rPr>
+          <w:rFonts w:ascii="Times New Roman" w:hAnsi="Times New Roman" w:cs="Times New Roman"/>
+          <w:b/>
+        </w:rPr>
+        <w:tab/>
+      </w:r>
+      <w:r>
+        <w:rPr>
+          <w:rFonts w:ascii="Times New Roman" w:hAnsi="Times New Roman" w:cs="Times New Roman"/>
+          <w:b/>
+        </w:rPr>
+        <w:tab/>
+        <w:t xml:space="preserve">                   </w:t>
+      </w:r>
+      <w:r>
+        <w:rPr>
+          <w:rFonts w:ascii="Times New Roman" w:hAnsi="Times New Roman" w:cs="Times New Roman"/>
+        </w:rPr>
+        <w:t>Atlanta, GA</w:t>
+      </w:r>
+    </w:p>
+    <w:p>
+      <w:pPr>
+        <w:spacing w:after="120" w:line="240" w:lineRule="auto"/>
+        <w:rPr>
+          <w:rFonts w:ascii="Times New Roman" w:hAnsi="Times New Roman" w:cs="Times New Roman"/>
+          <w:i/>
+          <w:sz w:val="21"/>
+          <w:szCs w:val="21"/>
+        </w:rPr>
+      </w:pPr>
+      <w:r>
+        <w:rPr>
+          <w:rFonts w:ascii="Times New Roman" w:hAnsi="Times New Roman" w:cs="Times New Roman"/>
+          <w:i/>
+          <w:sz w:val="21"/>
+          <w:szCs w:val="21"/>
+        </w:rPr>
+        <w:t>Master of Science in Machine Learning, 2015 – 2017</w:t>
+      </w:r>
+    </w:p>
+    <w:p>
+      <w:pPr>
+        <w:pStyle w:val="ListParagraph"/>
+        <w:numPr>
+          <w:ilvl w:val="0"/>
+          <w:numId w:val="2"/>
+        </w:numPr>
+        <w:spacing w:after="120" w:line="264" w:lineRule="auto"/>
+        <w:rPr>
+          <w:rFonts w:ascii="Times New Roman" w:hAnsi="Times New Roman" w:cs="Times New Roman"/>
+          <w:sz w:val="21"/>
+          <w:szCs w:val="21"/>
+        </w:rPr>
+      </w:pPr>
+      <w:r>
+        <w:rPr>
+          <w:rFonts w:ascii="Times New Roman" w:hAnsi="Times New Roman" w:cs="Times New Roman"/>
+          <w:i/>
+          <w:sz w:val="21"/>
+          <w:szCs w:val="21"/>
+        </w:rPr>
+        <w:t xml:space="preserve">GPA: </w:t>
+      </w:r>
+      <w:r>
+        <w:rPr>
+          <w:rFonts w:ascii="Times New Roman" w:hAnsi="Times New Roman" w:cs="Times New Roman"/>
+          <w:b/>
+          <w:i/>
+          <w:sz w:val="21"/>
+          <w:szCs w:val="21"/>
+        </w:rPr>
+        <w:t>3.87</w:t>
+      </w:r>
+      <w:r>
+        <w:rPr>
+          <w:rFonts w:ascii="Times New Roman" w:hAnsi="Times New Roman" w:cs="Times New Roman"/>
+          <w:i/>
+          <w:sz w:val="21"/>
+          <w:szCs w:val="21"/>
+        </w:rPr>
+        <w:t xml:space="preserve"> / 4.0 (overall)</w:t>
+      </w:r>
+    </w:p>
+    <w:p>
+      <w:pPr>
+        <w:spacing w:after="120" w:line="264" w:lineRule="auto"/>
+        <w:rPr>
+          <w:rFonts w:ascii="Times New Roman" w:hAnsi="Times New Roman" w:cs="Times New Roman"/>
+          <w:i/>
+          <w:sz w:val="21"/>
+          <w:szCs w:val="21"/>
+        </w:rPr>
+      </w:pPr>
+      <w:r>
+        <w:rPr>
+          <w:rFonts w:ascii="Times New Roman" w:hAnsi="Times New Roman" w:cs="Times New Roman"/>
+          <w:i/>
+          <w:sz w:val="21"/>
+          <w:szCs w:val="21"/>
+        </w:rPr>
+        <w:t>Bachelor of Science</w:t>
+      </w:r>
+      <w:r>
+        <w:rPr>
+          <w:rFonts w:ascii="Times New Roman" w:hAnsi="Times New Roman" w:cs="Times New Roman"/>
+          <w:i/>
+          <w:sz w:val="21"/>
+          <w:szCs w:val="21"/>
+        </w:rPr>
+        <w:t xml:space="preserve"> in Computer Science, 2012 – 2014</w:t>
+      </w:r>
+    </w:p>
+    <w:p>
+      <w:pPr>
+        <w:pStyle w:val="ListParagraph"/>
+        <w:numPr>
+          <w:ilvl w:val="0"/>
+          <w:numId w:val="2"/>
+        </w:numPr>
+        <w:spacing w:after="120" w:line="264" w:lineRule="auto"/>
+        <w:rPr>
+          <w:rFonts w:ascii="Times New Roman" w:hAnsi="Times New Roman" w:cs="Times New Roman"/>
+          <w:i/>
+          <w:sz w:val="21"/>
+          <w:szCs w:val="21"/>
+        </w:rPr>
+      </w:pPr>
+      <w:r>
+        <w:rPr>
+          <w:rFonts w:ascii="Times New Roman" w:hAnsi="Times New Roman" w:cs="Times New Roman"/>
+          <w:i/>
+          <w:sz w:val="21"/>
+          <w:szCs w:val="21"/>
+        </w:rPr>
+        <w:t xml:space="preserve">GPA: </w:t>
+      </w:r>
+      <w:r>
+        <w:rPr>
+          <w:rFonts w:ascii="Times New Roman" w:hAnsi="Times New Roman" w:cs="Times New Roman"/>
+          <w:b/>
+          <w:i/>
+          <w:sz w:val="21"/>
+          <w:szCs w:val="21"/>
+        </w:rPr>
+        <w:t>3.83</w:t>
+      </w:r>
+      <w:r>
+        <w:rPr>
+          <w:rFonts w:ascii="Times New Roman" w:hAnsi="Times New Roman" w:cs="Times New Roman"/>
+          <w:i/>
+          <w:sz w:val="21"/>
+          <w:szCs w:val="21"/>
+        </w:rPr>
+        <w:t xml:space="preserve"> / 4.0 (overall, Graduated with Highest Honors)</w:t>
+      </w:r>
+    </w:p>
+    <w:p>
+      <w:pPr>
+        <w:spacing w:after="120" w:line="264" w:lineRule="auto"/>
+        <w:rPr>
+          <w:rFonts w:ascii="Times New Roman" w:hAnsi="Times New Roman" w:cs="Times New Roman"/>
+          <w:b/>
+          <w:u w:val="single"/>
+        </w:rPr>
+      </w:pPr>
+      <w:r>
+        <w:rPr>
+          <w:rFonts w:ascii="Times New Roman" w:hAnsi="Times New Roman" w:cs="Times New Roman"/>
+          <w:b/>
+          <w:u w:val="single"/>
         </w:rPr>
         <w:t>Experience</w:t>
       </w:r>
     </w:p>
     <w:p>
       <w:pPr>
-        <w:spacing w:after="0" w:line="264" w:lineRule="auto"/>
+        <w:spacing w:after="0" w:line="240" w:lineRule="auto"/>
         <w:rPr>
           <w:rFonts w:ascii="Times New Roman" w:hAnsi="Times New Roman" w:cs="Times New Roman"/>
         </w:rPr>
@@ -216,37 +450,103 @@
     </w:p>
     <w:p>
       <w:pPr>
-        <w:spacing w:after="0" w:line="264" w:lineRule="auto"/>
+        <w:spacing w:after="0" w:line="240" w:lineRule="auto"/>
         <w:rPr>
           <w:rFonts w:ascii="Times New Roman" w:hAnsi="Times New Roman" w:cs="Times New Roman"/>
           <w:i/>
+          <w:sz w:val="21"/>
+          <w:szCs w:val="21"/>
         </w:rPr>
       </w:pPr>
       <w:r>
         <w:rPr>
           <w:rFonts w:ascii="Times New Roman" w:hAnsi="Times New Roman" w:cs="Times New Roman"/>
           <w:i/>
-        </w:rPr>
-        <w:t xml:space="preserve">Technical Member </w:t>
+          <w:sz w:val="21"/>
+          <w:szCs w:val="21"/>
+        </w:rPr>
+        <w:t>Advanced R&amp;D Engineer II</w:t>
       </w:r>
       <w:r>
         <w:rPr>
           <w:rFonts w:ascii="Times New Roman" w:hAnsi="Times New Roman" w:cs="Times New Roman"/>
           <w:i/>
-        </w:rPr>
-        <w:t>s</w:t>
+          <w:sz w:val="21"/>
+          <w:szCs w:val="21"/>
+        </w:rPr>
+        <w:t xml:space="preserve">, </w:t>
       </w:r>
       <w:r>
         <w:rPr>
           <w:rFonts w:ascii="Times New Roman" w:hAnsi="Times New Roman" w:cs="Times New Roman"/>
           <w:i/>
-        </w:rPr>
-        <w:t>taff in Advanced R&amp;D</w:t>
+          <w:sz w:val="21"/>
+          <w:szCs w:val="21"/>
+        </w:rPr>
+        <w:t xml:space="preserve">July </w:t>
       </w:r>
       <w:r>
         <w:rPr>
           <w:rFonts w:ascii="Times New Roman" w:hAnsi="Times New Roman" w:cs="Times New Roman"/>
           <w:i/>
+          <w:sz w:val="21"/>
+          <w:szCs w:val="21"/>
+        </w:rPr>
+        <w:t>201</w:t>
+      </w:r>
+      <w:r>
+        <w:rPr>
+          <w:rFonts w:ascii="Times New Roman" w:hAnsi="Times New Roman" w:cs="Times New Roman"/>
+          <w:i/>
+          <w:sz w:val="21"/>
+          <w:szCs w:val="21"/>
+        </w:rPr>
+        <w:t>7</w:t>
+      </w:r>
+      <w:r>
+        <w:rPr>
+          <w:rFonts w:ascii="Times New Roman" w:hAnsi="Times New Roman" w:cs="Times New Roman"/>
+          <w:i/>
+          <w:sz w:val="21"/>
+          <w:szCs w:val="21"/>
+        </w:rPr>
+        <w:t xml:space="preserve"> – present</w:t>
+      </w:r>
+    </w:p>
+    <w:p>
+      <w:pPr>
+        <w:spacing w:after="120" w:line="240" w:lineRule="auto"/>
+        <w:rPr>
+          <w:rFonts w:ascii="Times New Roman" w:hAnsi="Times New Roman" w:cs="Times New Roman"/>
+          <w:i/>
+          <w:sz w:val="21"/>
+          <w:szCs w:val="21"/>
+        </w:rPr>
+      </w:pPr>
+      <w:r>
+        <w:rPr>
+          <w:rFonts w:ascii="Times New Roman" w:hAnsi="Times New Roman" w:cs="Times New Roman"/>
+          <w:i/>
+          <w:sz w:val="21"/>
+          <w:szCs w:val="21"/>
+        </w:rPr>
+        <w:t xml:space="preserve">Research Engineering </w:t>
+      </w:r>
+      <w:r>
+        <w:rPr>
+          <w:rFonts w:ascii="Times New Roman" w:hAnsi="Times New Roman" w:cs="Times New Roman"/>
+          <w:i/>
+          <w:sz w:val="21"/>
+          <w:szCs w:val="21"/>
+        </w:rPr>
+        <w:t>Intern</w:t>
+      </w:r>
+      <w:r>
+        <w:rPr>
+          <w:rFonts w:ascii="Times New Roman" w:hAnsi="Times New Roman" w:cs="Times New Roman"/>
+          <w:i/>
+          <w:sz w:val="21"/>
+          <w:szCs w:val="21"/>
         </w:rPr>
         <w:t xml:space="preserve">, </w:t>
       </w:r>
@@ -254,29 +554,10 @@
         <w:rPr>
           <w:rFonts w:ascii="Times New Roman" w:hAnsi="Times New Roman" w:cs="Times New Roman"/>
           <w:i/>
-        </w:rPr>
-        <w:t xml:space="preserve">July </w:t>
-      </w:r>
-      <w:r>
-        <w:rPr>
-          <w:rFonts w:ascii="Times New Roman" w:hAnsi="Times New Roman" w:cs="Times New Roman"/>
-          <w:i/>
-        </w:rPr>
-        <w:t>201</w:t>
-      </w:r>
-      <w:r>
-        <w:rPr>
-          <w:rFonts w:ascii="Times New Roman" w:hAnsi="Times New Roman" w:cs="Times New Roman"/>
-          <w:i/>
-        </w:rPr>
-        <w:t>7</w:t>
-      </w:r>
-      <w:r>
-        <w:rPr>
-          <w:rFonts w:ascii="Times New Roman" w:hAnsi="Times New Roman" w:cs="Times New Roman"/>
-          <w:i/>
-        </w:rPr>
-        <w:t xml:space="preserve"> – present</w:t>
+          <w:sz w:val="21"/>
+          <w:szCs w:val="21"/>
+        </w:rPr>
+        <w:t>May – Aug 2016</w:t>
       </w:r>
     </w:p>
     <w:p>
@@ -284,43 +565,6 @@
         <w:spacing w:after="120" w:line="264" w:lineRule="auto"/>
         <w:rPr>
           <w:rFonts w:ascii="Times New Roman" w:hAnsi="Times New Roman" w:cs="Times New Roman"/>
-          <w:i/>
-        </w:rPr>
-      </w:pPr>
-      <w:r>
-        <w:rPr>
-          <w:rFonts w:ascii="Times New Roman" w:hAnsi="Times New Roman" w:cs="Times New Roman"/>
-          <w:i/>
-        </w:rPr>
-        <w:t xml:space="preserve">Research Engineering </w:t>
-      </w:r>
-      <w:r>
-        <w:rPr>
-          <w:rFonts w:ascii="Times New Roman" w:hAnsi="Times New Roman" w:cs="Times New Roman"/>
-          <w:i/>
-        </w:rPr>
-        <w:t>Intern</w:t>
-      </w:r>
-      <w:r>
-        <w:rPr>
-          <w:rFonts w:ascii="Times New Roman" w:hAnsi="Times New Roman" w:cs="Times New Roman"/>
-          <w:i/>
-        </w:rPr>
-        <w:t xml:space="preserve">, </w:t>
-      </w:r>
-      <w:r>
-        <w:rPr>
-          <w:rFonts w:ascii="Times New Roman" w:hAnsi="Times New Roman" w:cs="Times New Roman"/>
-          <w:i/>
-        </w:rPr>
-        <w:t>May – Aug 2016</w:t>
-      </w:r>
-    </w:p>
-    <w:p>
-      <w:pPr>
-        <w:spacing w:after="120" w:line="264" w:lineRule="auto"/>
-        <w:rPr>
-          <w:rFonts w:ascii="Times New Roman" w:hAnsi="Times New Roman" w:cs="Times New Roman"/>
         </w:rPr>
       </w:pPr>
       <w:r>
@@ -351,7 +595,70 @@
         <w:rPr>
           <w:rFonts w:ascii="Times New Roman" w:hAnsi="Times New Roman" w:cs="Times New Roman"/>
         </w:rPr>
-        <w:t xml:space="preserve"> developing new products that use Machine Learning AI and other new technologies, and actively contributing to new research in the company.</w:t>
+        <w:t xml:space="preserve"> developing new products that use Machine Learning </w:t>
+      </w:r>
+      <w:r>
+        <w:rPr>
+          <w:rFonts w:ascii="Times New Roman" w:hAnsi="Times New Roman" w:cs="Times New Roman"/>
+        </w:rPr>
+        <w:t xml:space="preserve">/ </w:t>
+      </w:r>
+      <w:r>
+        <w:rPr>
+          <w:rFonts w:ascii="Times New Roman" w:hAnsi="Times New Roman" w:cs="Times New Roman"/>
+        </w:rPr>
+        <w:t>AI and other new technologies, and actively contributing to new research in the company.</w:t>
+      </w:r>
+    </w:p>
+    <w:p>
+      <w:pPr>
+        <w:pStyle w:val="ListParagraph"/>
+        <w:numPr>
+          <w:ilvl w:val="0"/>
+          <w:numId w:val="1"/>
+        </w:numPr>
+        <w:spacing w:after="120" w:line="240" w:lineRule="auto"/>
+        <w:ind w:left="446"/>
+        <w:contextualSpacing w:val="0"/>
+        <w:rPr>
+          <w:rFonts w:ascii="Times New Roman" w:hAnsi="Times New Roman" w:cs="Times New Roman"/>
+        </w:rPr>
+      </w:pPr>
+      <w:r>
+        <w:rPr>
+          <w:rFonts w:ascii="Times New Roman" w:hAnsi="Times New Roman" w:cs="Times New Roman"/>
+        </w:rPr>
+        <w:t xml:space="preserve">Created and managed a three-member innovation team with the goal of patenting novel innovations. Filed </w:t>
+      </w:r>
+      <w:r>
+        <w:rPr>
+          <w:rFonts w:ascii="Times New Roman" w:hAnsi="Times New Roman" w:cs="Times New Roman"/>
+        </w:rPr>
+        <w:t>1</w:t>
+      </w:r>
+      <w:r>
+        <w:rPr>
+          <w:rFonts w:ascii="Times New Roman" w:hAnsi="Times New Roman" w:cs="Times New Roman"/>
+        </w:rPr>
+        <w:t>8</w:t>
+      </w:r>
+      <w:r>
+        <w:rPr>
+          <w:rFonts w:ascii="Times New Roman" w:hAnsi="Times New Roman" w:cs="Times New Roman"/>
+        </w:rPr>
+        <w:t xml:space="preserve"> patents which represent </w:t>
+      </w:r>
+      <w:r>
+        <w:rPr>
+          <w:rFonts w:ascii="Times New Roman" w:hAnsi="Times New Roman" w:cs="Times New Roman"/>
+        </w:rPr>
+        <w:t>30</w:t>
+      </w:r>
+      <w:r>
+        <w:rPr>
+          <w:rFonts w:ascii="Times New Roman" w:hAnsi="Times New Roman" w:cs="Times New Roman"/>
+        </w:rPr>
+        <w:t>% of all patents filed in the organization this year. Patents span different fields including security, artificial intelligence, 3D printing, and employee productivity.</w:t>
       </w:r>
     </w:p>
     <w:p>
@@ -372,7 +679,20 @@
         <w:rPr>
           <w:rFonts w:ascii="Times New Roman" w:hAnsi="Times New Roman" w:cs="Times New Roman"/>
         </w:rPr>
-        <w:t>Filed 9 Patents</w:t>
+        <w:t>Obtained buy-in from team members to adopt the JIRA project management tool by leading onboarding efforts and adoption training</w:t>
+      </w:r>
+      <w:r>
+        <w:rPr>
+          <w:rFonts w:ascii="Times New Roman" w:hAnsi="Times New Roman" w:cs="Times New Roman"/>
+        </w:rPr>
+        <w:t xml:space="preserve">, </w:t>
+      </w:r>
+      <w:commentRangeStart w:id="0"/>
+      <w:r>
+        <w:rPr>
+          <w:rFonts w:ascii="Times New Roman" w:hAnsi="Times New Roman" w:cs="Times New Roman"/>
+        </w:rPr>
+        <w:t>currently overseeing tasks for the EOCTO team.</w:t>
       </w:r>
       <w:r>
         <w:rPr>
@@ -380,29 +700,12 @@
         </w:rPr>
         <w:t xml:space="preserve"> </w:t>
       </w:r>
-      <w:r>
-        <w:rPr>
-          <w:rFonts w:ascii="Times New Roman" w:hAnsi="Times New Roman" w:cs="Times New Roman"/>
-        </w:rPr>
-        <w:t>as part of ongoing research</w:t>
-      </w:r>
-      <w:r>
-        <w:rPr>
-          <w:rFonts w:ascii="Times New Roman" w:hAnsi="Times New Roman" w:cs="Times New Roman"/>
-        </w:rPr>
-        <w:t>, and 3 internal publications.</w:t>
-      </w:r>
-      <w:r>
-        <w:rPr>
-          <w:rFonts w:ascii="Times New Roman" w:hAnsi="Times New Roman" w:cs="Times New Roman"/>
-        </w:rPr>
-        <w:t xml:space="preserve"> Created and led an Innovation Team to do continuous exploration of new ideas</w:t>
-      </w:r>
-      <w:r>
-        <w:rPr>
-          <w:rFonts w:ascii="Times New Roman" w:hAnsi="Times New Roman" w:cs="Times New Roman"/>
-        </w:rPr>
-        <w:t>. Patents ranged in different fields including Security, Artificial Intelligence, 3D Printing, and Employee Productivity.</w:t>
+      <w:commentRangeEnd w:id="0"/>
+      <w:r>
+        <w:rPr>
+          <w:rStyle w:val="CommentReference"/>
+        </w:rPr>
+        <w:commentReference w:id="0"/>
       </w:r>
     </w:p>
     <w:p>
@@ -423,7 +726,51 @@
         <w:rPr>
           <w:rFonts w:ascii="Times New Roman" w:hAnsi="Times New Roman" w:cs="Times New Roman"/>
         </w:rPr>
-        <w:t>Collaborated on the development of two new products from idea brainstorm to release. These products are the VMware Trust Network and Hub Chatbot. Both products are now part of the official Product Offerings and contribute to business sales.</w:t>
+        <w:t>Developed the VMware Trust Network</w:t>
+      </w:r>
+      <w:r>
+        <w:rPr>
+          <w:rFonts w:ascii="Times New Roman" w:hAnsi="Times New Roman" w:cs="Times New Roman"/>
+        </w:rPr>
+        <w:t xml:space="preserve"> and </w:t>
+      </w:r>
+      <w:r>
+        <w:rPr>
+          <w:rFonts w:ascii="Times New Roman" w:hAnsi="Times New Roman" w:cs="Times New Roman"/>
+        </w:rPr>
+        <w:t>Hub Chatbot from concept to commercialization</w:t>
+      </w:r>
+      <w:r>
+        <w:rPr>
+          <w:rFonts w:ascii="Times New Roman" w:hAnsi="Times New Roman" w:cs="Times New Roman"/>
+        </w:rPr>
+        <w:t xml:space="preserve"> </w:t>
+      </w:r>
+      <w:r>
+        <w:rPr>
+          <w:rFonts w:ascii="Times New Roman" w:hAnsi="Times New Roman" w:cs="Times New Roman"/>
+        </w:rPr>
+        <w:t>through a cross-functional team effort</w:t>
+      </w:r>
+      <w:r>
+        <w:rPr>
+          <w:rFonts w:ascii="Times New Roman" w:hAnsi="Times New Roman" w:cs="Times New Roman"/>
+        </w:rPr>
+        <w:t xml:space="preserve">, </w:t>
+      </w:r>
+      <w:commentRangeStart w:id="1"/>
+      <w:r>
+        <w:rPr>
+          <w:rFonts w:ascii="Times New Roman" w:hAnsi="Times New Roman" w:cs="Times New Roman"/>
+        </w:rPr>
+        <w:t>working with different vendors including IBM, Lookout, Netskope and Carbon Black (later acquired by VMware).</w:t>
+      </w:r>
+      <w:commentRangeEnd w:id="1"/>
+      <w:r>
+        <w:rPr>
+          <w:rStyle w:val="CommentReference"/>
+        </w:rPr>
+        <w:commentReference w:id="1"/>
       </w:r>
     </w:p>
     <w:p>
@@ -444,19 +791,37 @@
         <w:rPr>
           <w:rFonts w:ascii="Times New Roman" w:hAnsi="Times New Roman" w:cs="Times New Roman"/>
         </w:rPr>
-        <w:t xml:space="preserve">Brought a new project to my team to partner with the Business Insights team for a long-term effort. Built dashboards that use Artificial Intelligence to </w:t>
-      </w:r>
-      <w:r>
-        <w:rPr>
-          <w:rFonts w:ascii="Times New Roman" w:hAnsi="Times New Roman" w:cs="Times New Roman"/>
-        </w:rPr>
-        <w:t>understand issues faced by our customers</w:t>
-      </w:r>
-      <w:r>
-        <w:rPr>
-          <w:rFonts w:ascii="Times New Roman" w:hAnsi="Times New Roman" w:cs="Times New Roman"/>
-        </w:rPr>
-        <w:t>. Our Product Managers are now able to act on customer concerns in a timely manner, helping sales.</w:t>
+        <w:t xml:space="preserve">Drove customer-centric improvements by building artificial intelligence models to analyze issues faced by our customers, piloting the project </w:t>
+      </w:r>
+      <w:r>
+        <w:rPr>
+          <w:rFonts w:ascii="Times New Roman" w:hAnsi="Times New Roman" w:cs="Times New Roman"/>
+        </w:rPr>
+        <w:t xml:space="preserve">through </w:t>
+      </w:r>
+      <w:r>
+        <w:rPr>
+          <w:rFonts w:ascii="Times New Roman" w:hAnsi="Times New Roman" w:cs="Times New Roman"/>
+        </w:rPr>
+        <w:t xml:space="preserve">data preparation, training, </w:t>
+      </w:r>
+      <w:r>
+        <w:rPr>
+          <w:rFonts w:ascii="Times New Roman" w:hAnsi="Times New Roman" w:cs="Times New Roman"/>
+        </w:rPr>
+        <w:t>and</w:t>
+      </w:r>
+      <w:r>
+        <w:rPr>
+          <w:rFonts w:ascii="Times New Roman" w:hAnsi="Times New Roman" w:cs="Times New Roman"/>
+        </w:rPr>
+        <w:t xml:space="preserve"> deployment.</w:t>
+      </w:r>
+      <w:r>
+        <w:rPr>
+          <w:rFonts w:ascii="Times New Roman" w:hAnsi="Times New Roman" w:cs="Times New Roman"/>
+        </w:rPr>
+        <w:t xml:space="preserve"> Scouted the project for the team which has led to a long-term 2-year effort in the field.</w:t>
       </w:r>
     </w:p>
     <w:p>
@@ -482,102 +847,7 @@
     </w:p>
     <w:p>
       <w:pPr>
-        <w:pStyle w:val="ListParagraph"/>
-        <w:numPr>
-          <w:ilvl w:val="0"/>
-          <w:numId w:val="1"/>
-        </w:numPr>
-        <w:spacing w:after="120" w:line="264" w:lineRule="auto"/>
-        <w:ind w:left="446"/>
-        <w:contextualSpacing w:val="0"/>
-        <w:rPr>
-          <w:rFonts w:ascii="Times New Roman" w:hAnsi="Times New Roman" w:cs="Times New Roman"/>
-        </w:rPr>
-      </w:pPr>
-      <w:r>
-        <w:rPr>
-          <w:rFonts w:ascii="Times New Roman" w:hAnsi="Times New Roman" w:cs="Times New Roman"/>
-        </w:rPr>
-        <w:t xml:space="preserve">Communications chair </w:t>
-      </w:r>
-      <w:r>
-        <w:rPr>
-          <w:rFonts w:ascii="Times New Roman" w:hAnsi="Times New Roman" w:cs="Times New Roman"/>
-        </w:rPr>
-        <w:t xml:space="preserve">and Founding member </w:t>
-      </w:r>
-      <w:r>
-        <w:rPr>
-          <w:rFonts w:ascii="Times New Roman" w:hAnsi="Times New Roman" w:cs="Times New Roman"/>
-        </w:rPr>
-        <w:t>for</w:t>
-      </w:r>
-      <w:r>
-        <w:rPr>
-          <w:rFonts w:ascii="Times New Roman" w:hAnsi="Times New Roman" w:cs="Times New Roman"/>
-        </w:rPr>
-        <w:t xml:space="preserve"> the Asian-American </w:t>
-      </w:r>
-      <w:r>
-        <w:rPr>
-          <w:rFonts w:ascii="Times New Roman" w:hAnsi="Times New Roman" w:cs="Times New Roman"/>
-        </w:rPr>
-        <w:t>diversity and inclusion</w:t>
-      </w:r>
-      <w:r>
-        <w:rPr>
-          <w:rFonts w:ascii="Times New Roman" w:hAnsi="Times New Roman" w:cs="Times New Roman"/>
-        </w:rPr>
-        <w:t xml:space="preserve"> group. Helped organize </w:t>
-      </w:r>
-      <w:r>
-        <w:rPr>
-          <w:rFonts w:ascii="Times New Roman" w:hAnsi="Times New Roman" w:cs="Times New Roman"/>
-        </w:rPr>
-        <w:t>speaking</w:t>
-      </w:r>
-      <w:r>
-        <w:rPr>
-          <w:rFonts w:ascii="Times New Roman" w:hAnsi="Times New Roman" w:cs="Times New Roman"/>
-        </w:rPr>
-        <w:t xml:space="preserve"> engagements</w:t>
-      </w:r>
-      <w:r>
-        <w:rPr>
-          <w:rFonts w:ascii="Times New Roman" w:hAnsi="Times New Roman" w:cs="Times New Roman"/>
-        </w:rPr>
-        <w:t>, a</w:t>
-      </w:r>
-      <w:r>
-        <w:rPr>
-          <w:rFonts w:ascii="Times New Roman" w:hAnsi="Times New Roman" w:cs="Times New Roman"/>
-        </w:rPr>
-        <w:t>n employee</w:t>
-      </w:r>
-      <w:r>
-        <w:rPr>
-          <w:rFonts w:ascii="Times New Roman" w:hAnsi="Times New Roman" w:cs="Times New Roman"/>
-        </w:rPr>
-        <w:t xml:space="preserve"> mentorship program, and </w:t>
-      </w:r>
-      <w:r>
-        <w:rPr>
-          <w:rFonts w:ascii="Times New Roman" w:hAnsi="Times New Roman" w:cs="Times New Roman"/>
-        </w:rPr>
-        <w:t>a weekly newsletter.</w:t>
-      </w:r>
-    </w:p>
-    <w:p>
-      <w:pPr>
-        <w:spacing w:after="0" w:line="264" w:lineRule="auto"/>
-        <w:rPr>
-          <w:rFonts w:ascii="Times New Roman" w:hAnsi="Times New Roman" w:cs="Times New Roman"/>
-        </w:rPr>
-      </w:pPr>
-    </w:p>
-    <w:p>
-      <w:pPr>
-        <w:spacing w:after="0" w:line="264" w:lineRule="auto"/>
+        <w:spacing w:after="0" w:line="240" w:lineRule="auto"/>
         <w:rPr>
           <w:rFonts w:ascii="Times New Roman" w:hAnsi="Times New Roman" w:cs="Times New Roman"/>
         </w:rPr>
@@ -644,32 +914,40 @@
     </w:p>
     <w:p>
       <w:pPr>
-        <w:spacing w:after="0" w:line="264" w:lineRule="auto"/>
+        <w:spacing w:after="0" w:line="240" w:lineRule="auto"/>
         <w:rPr>
           <w:rFonts w:ascii="Times New Roman" w:hAnsi="Times New Roman" w:cs="Times New Roman"/>
           <w:i/>
+          <w:sz w:val="21"/>
+          <w:szCs w:val="21"/>
         </w:rPr>
       </w:pPr>
       <w:r>
         <w:rPr>
           <w:rFonts w:ascii="Times New Roman" w:hAnsi="Times New Roman" w:cs="Times New Roman"/>
           <w:i/>
+          <w:sz w:val="21"/>
+          <w:szCs w:val="21"/>
         </w:rPr>
         <w:t>Software Engineer, Jan – May 2016</w:t>
       </w:r>
     </w:p>
     <w:p>
       <w:pPr>
-        <w:spacing w:after="120" w:line="264" w:lineRule="auto"/>
+        <w:spacing w:after="120" w:line="240" w:lineRule="auto"/>
         <w:rPr>
           <w:rFonts w:ascii="Times New Roman" w:hAnsi="Times New Roman" w:cs="Times New Roman"/>
           <w:i/>
+          <w:sz w:val="21"/>
+          <w:szCs w:val="21"/>
         </w:rPr>
       </w:pPr>
       <w:r>
         <w:rPr>
           <w:rFonts w:ascii="Times New Roman" w:hAnsi="Times New Roman" w:cs="Times New Roman"/>
           <w:i/>
+          <w:sz w:val="21"/>
+          <w:szCs w:val="21"/>
         </w:rPr>
         <w:t>Software Engineering Intern</w:t>
       </w:r>
@@ -677,6 +955,8 @@
         <w:rPr>
           <w:rFonts w:ascii="Times New Roman" w:hAnsi="Times New Roman" w:cs="Times New Roman"/>
           <w:i/>
+          <w:sz w:val="21"/>
+          <w:szCs w:val="21"/>
         </w:rPr>
         <w:t>,</w:t>
       </w:r>
@@ -684,6 +964,8 @@
         <w:rPr>
           <w:rFonts w:ascii="Times New Roman" w:hAnsi="Times New Roman" w:cs="Times New Roman"/>
           <w:i/>
+          <w:sz w:val="21"/>
+          <w:szCs w:val="21"/>
         </w:rPr>
         <w:t xml:space="preserve"> May –Aug 2015</w:t>
       </w:r>
@@ -704,25 +986,78 @@
         <w:rPr>
           <w:rFonts w:ascii="Times New Roman" w:hAnsi="Times New Roman" w:cs="Times New Roman"/>
         </w:rPr>
-        <w:t>Worked on the mobile game Zynga Poker. Created and developed parts of the game that were released on iOS and Android and are being used by millions of users of the game.</w:t>
-      </w:r>
-    </w:p>
-    <w:p>
-      <w:pPr>
+        <w:t xml:space="preserve">Worked on the mobile game Zynga Poker. </w:t>
+      </w:r>
+      <w:r>
+        <w:rPr>
+          <w:rFonts w:ascii="Times New Roman" w:hAnsi="Times New Roman" w:cs="Times New Roman"/>
+        </w:rPr>
+        <w:t>Designed</w:t>
+      </w:r>
+      <w:r>
+        <w:rPr>
+          <w:rFonts w:ascii="Times New Roman" w:hAnsi="Times New Roman" w:cs="Times New Roman"/>
+        </w:rPr>
+        <w:t xml:space="preserve"> and developed</w:t>
+      </w:r>
+      <w:r>
+        <w:rPr>
+          <w:rFonts w:ascii="Times New Roman" w:hAnsi="Times New Roman" w:cs="Times New Roman"/>
+        </w:rPr>
+        <w:t xml:space="preserve"> the Social Hub</w:t>
+      </w:r>
+      <w:r>
+        <w:rPr>
+          <w:rFonts w:ascii="Times New Roman" w:hAnsi="Times New Roman" w:cs="Times New Roman"/>
+        </w:rPr>
+        <w:t xml:space="preserve"> that </w:t>
+      </w:r>
+      <w:r>
+        <w:rPr>
+          <w:rFonts w:ascii="Times New Roman" w:hAnsi="Times New Roman" w:cs="Times New Roman"/>
+        </w:rPr>
+        <w:t>was</w:t>
+      </w:r>
+      <w:r>
+        <w:rPr>
+          <w:rFonts w:ascii="Times New Roman" w:hAnsi="Times New Roman" w:cs="Times New Roman"/>
+        </w:rPr>
+        <w:t xml:space="preserve"> released on iOS and Android and </w:t>
+      </w:r>
+      <w:r>
+        <w:rPr>
+          <w:rFonts w:ascii="Times New Roman" w:hAnsi="Times New Roman" w:cs="Times New Roman"/>
+        </w:rPr>
+        <w:t>is</w:t>
+      </w:r>
+      <w:r>
+        <w:rPr>
+          <w:rFonts w:ascii="Times New Roman" w:hAnsi="Times New Roman" w:cs="Times New Roman"/>
+        </w:rPr>
+        <w:t xml:space="preserve"> being used by millions of users of the game</w:t>
+      </w:r>
+      <w:r>
+        <w:rPr>
+          <w:rFonts w:ascii="Times New Roman" w:hAnsi="Times New Roman" w:cs="Times New Roman"/>
+        </w:rPr>
+        <w:t xml:space="preserve"> today</w:t>
+      </w:r>
+      <w:r>
+        <w:rPr>
+          <w:rFonts w:ascii="Times New Roman" w:hAnsi="Times New Roman" w:cs="Times New Roman"/>
+        </w:rPr>
+        <w:t>.</w:t>
+      </w:r>
+    </w:p>
+    <w:p>
+      <w:pPr>
+        <w:pStyle w:val="ListParagraph"/>
         <w:spacing w:after="120" w:line="264" w:lineRule="auto"/>
-        <w:jc w:val="center"/>
-        <w:rPr>
-          <w:rFonts w:ascii="Times New Roman" w:hAnsi="Times New Roman" w:cs="Times New Roman"/>
-          <w:b/>
-        </w:rPr>
-      </w:pPr>
-      <w:r>
-        <w:rPr>
-          <w:rFonts w:ascii="Times New Roman" w:hAnsi="Times New Roman" w:cs="Times New Roman"/>
-          <w:b/>
-        </w:rPr>
-        <w:t>Education</w:t>
-      </w:r>
+        <w:ind w:left="450"/>
+        <w:rPr>
+          <w:rFonts w:ascii="Times New Roman" w:hAnsi="Times New Roman" w:cs="Times New Roman"/>
+        </w:rPr>
+      </w:pPr>
     </w:p>
     <w:p>
       <w:pPr>
@@ -730,268 +1065,321 @@
         <w:rPr>
           <w:rFonts w:ascii="Times New Roman" w:hAnsi="Times New Roman" w:cs="Times New Roman"/>
           <w:b/>
-        </w:rPr>
-      </w:pPr>
-      <w:r>
-        <w:rPr>
-          <w:rFonts w:ascii="Times New Roman" w:hAnsi="Times New Roman" w:cs="Times New Roman"/>
-          <w:b/>
-        </w:rPr>
-        <w:t>Georgia Institute of Technology</w:t>
-      </w:r>
-      <w:r>
-        <w:rPr>
-          <w:rFonts w:ascii="Times New Roman" w:hAnsi="Times New Roman" w:cs="Times New Roman"/>
-          <w:b/>
-        </w:rPr>
-        <w:tab/>
-      </w:r>
-      <w:r>
-        <w:rPr>
-          <w:rFonts w:ascii="Times New Roman" w:hAnsi="Times New Roman" w:cs="Times New Roman"/>
-          <w:b/>
-        </w:rPr>
-        <w:tab/>
-      </w:r>
-      <w:r>
-        <w:rPr>
-          <w:rFonts w:ascii="Times New Roman" w:hAnsi="Times New Roman" w:cs="Times New Roman"/>
-          <w:b/>
-        </w:rPr>
-        <w:tab/>
-      </w:r>
-      <w:r>
-        <w:rPr>
-          <w:rFonts w:ascii="Times New Roman" w:hAnsi="Times New Roman" w:cs="Times New Roman"/>
-          <w:b/>
-        </w:rPr>
-        <w:tab/>
-      </w:r>
-      <w:r>
-        <w:rPr>
-          <w:rFonts w:ascii="Times New Roman" w:hAnsi="Times New Roman" w:cs="Times New Roman"/>
-          <w:b/>
-        </w:rPr>
-        <w:tab/>
-      </w:r>
-      <w:r>
-        <w:rPr>
-          <w:rFonts w:ascii="Times New Roman" w:hAnsi="Times New Roman" w:cs="Times New Roman"/>
-          <w:b/>
-        </w:rPr>
-        <w:tab/>
-        <w:t xml:space="preserve">           </w:t>
-      </w:r>
-      <w:r>
-        <w:rPr>
-          <w:rFonts w:ascii="Times New Roman" w:hAnsi="Times New Roman" w:cs="Times New Roman"/>
-          <w:b/>
-        </w:rPr>
-        <w:t xml:space="preserve">        </w:t>
-      </w:r>
-      <w:r>
-        <w:rPr>
-          <w:rFonts w:ascii="Times New Roman" w:hAnsi="Times New Roman" w:cs="Times New Roman"/>
-        </w:rPr>
-        <w:t>Atlanta</w:t>
-      </w:r>
-      <w:r>
-        <w:rPr>
-          <w:rFonts w:ascii="Times New Roman" w:hAnsi="Times New Roman" w:cs="Times New Roman"/>
-        </w:rPr>
-        <w:t xml:space="preserve">, </w:t>
-      </w:r>
-      <w:r>
-        <w:rPr>
-          <w:rFonts w:ascii="Times New Roman" w:hAnsi="Times New Roman" w:cs="Times New Roman"/>
-        </w:rPr>
-        <w:t>G</w:t>
-      </w:r>
-      <w:r>
-        <w:rPr>
-          <w:rFonts w:ascii="Times New Roman" w:hAnsi="Times New Roman" w:cs="Times New Roman"/>
-        </w:rPr>
-        <w:t>A</w:t>
-      </w:r>
+          <w:u w:val="single"/>
+        </w:rPr>
+      </w:pPr>
+      <w:r>
+        <w:rPr>
+          <w:rFonts w:ascii="Times New Roman" w:hAnsi="Times New Roman" w:cs="Times New Roman"/>
+          <w:b/>
+          <w:u w:val="single"/>
+        </w:rPr>
+        <w:t>Leadership and Volunteer Work</w:t>
+      </w:r>
+    </w:p>
+    <w:p>
+      <w:pPr>
+        <w:pStyle w:val="detailswbullets1"/>
+        <w:rPr>
+          <w:sz w:val="22"/>
+          <w:szCs w:val="22"/>
+        </w:rPr>
+      </w:pPr>
+      <w:commentRangeStart w:id="2"/>
+      <w:r>
+        <w:rPr>
+          <w:b/>
+          <w:bCs/>
+          <w:sz w:val="22"/>
+          <w:szCs w:val="22"/>
+        </w:rPr>
+        <w:t>Peachtree Toastmasters</w:t>
+      </w:r>
+      <w:r>
+        <w:rPr>
+          <w:b/>
+          <w:bCs/>
+          <w:sz w:val="22"/>
+          <w:szCs w:val="22"/>
+        </w:rPr>
+        <w:t>, President</w:t>
+      </w:r>
+      <w:r>
+        <w:rPr>
+          <w:b/>
+          <w:bCs/>
+          <w:sz w:val="22"/>
+          <w:szCs w:val="22"/>
+        </w:rPr>
+        <w:t xml:space="preserve"> (2</w:t>
+      </w:r>
+      <w:r>
+        <w:rPr>
+          <w:b/>
+          <w:bCs/>
+          <w:sz w:val="22"/>
+          <w:szCs w:val="22"/>
+        </w:rPr>
+        <w:t>019-2021</w:t>
+      </w:r>
+      <w:r>
+        <w:rPr>
+          <w:b/>
+          <w:bCs/>
+          <w:sz w:val="22"/>
+          <w:szCs w:val="22"/>
+        </w:rPr>
+        <w:t>)</w:t>
+      </w:r>
+      <w:r>
+        <w:rPr>
+          <w:b/>
+          <w:bCs/>
+          <w:sz w:val="22"/>
+          <w:szCs w:val="22"/>
+        </w:rPr>
+        <w:t xml:space="preserve"> </w:t>
+      </w:r>
+      <w:r>
+        <w:rPr>
+          <w:b/>
+          <w:bCs/>
+        </w:rPr>
+        <w:t>–</w:t>
+      </w:r>
+      <w:r>
+        <w:rPr>
+          <w:sz w:val="22"/>
+          <w:szCs w:val="22"/>
+        </w:rPr>
+        <w:t xml:space="preserve"> </w:t>
+      </w:r>
+      <w:r>
+        <w:rPr>
+          <w:sz w:val="22"/>
+          <w:szCs w:val="22"/>
+        </w:rPr>
+        <w:t xml:space="preserve">a </w:t>
+      </w:r>
+      <w:r>
+        <w:rPr>
+          <w:sz w:val="22"/>
+          <w:szCs w:val="22"/>
+        </w:rPr>
+        <w:t xml:space="preserve">non-profit </w:t>
+      </w:r>
+      <w:r>
+        <w:rPr>
+          <w:sz w:val="22"/>
+          <w:szCs w:val="22"/>
+        </w:rPr>
+        <w:t xml:space="preserve">club </w:t>
+      </w:r>
+      <w:r>
+        <w:rPr>
+          <w:sz w:val="22"/>
+          <w:szCs w:val="22"/>
+        </w:rPr>
+        <w:t>for leadership development</w:t>
+      </w:r>
+      <w:r>
+        <w:rPr>
+          <w:sz w:val="22"/>
+          <w:szCs w:val="22"/>
+        </w:rPr>
+        <w:t>.</w:t>
+      </w:r>
+      <w:r>
+        <w:rPr>
+          <w:sz w:val="22"/>
+          <w:szCs w:val="22"/>
+        </w:rPr>
+        <w:t xml:space="preserve"> </w:t>
+      </w:r>
+      <w:r>
+        <w:rPr>
+          <w:sz w:val="22"/>
+          <w:szCs w:val="22"/>
+        </w:rPr>
+        <w:t xml:space="preserve">Led the digital transformation of the club in </w:t>
+      </w:r>
+      <w:r>
+        <w:rPr>
+          <w:sz w:val="22"/>
+          <w:szCs w:val="22"/>
+        </w:rPr>
+        <w:t>2019 and</w:t>
+      </w:r>
+      <w:r>
+        <w:rPr>
+          <w:sz w:val="22"/>
+          <w:szCs w:val="22"/>
+        </w:rPr>
+        <w:t xml:space="preserve"> managed a team of 6 club </w:t>
+      </w:r>
+      <w:r>
+        <w:rPr>
+          <w:sz w:val="22"/>
+          <w:szCs w:val="22"/>
+        </w:rPr>
+        <w:t>officers</w:t>
+      </w:r>
+      <w:r>
+        <w:rPr>
+          <w:sz w:val="22"/>
+          <w:szCs w:val="22"/>
+        </w:rPr>
+        <w:t xml:space="preserve"> along with 30+ members to achieve a President’s Distinguished award consecutively for 2 years in a row.</w:t>
+      </w:r>
+      <w:commentRangeEnd w:id="2"/>
+      <w:r>
+        <w:rPr>
+          <w:rStyle w:val="CommentReference"/>
+          <w:rFonts w:asciiTheme="minorHAnsi" w:eastAsiaTheme="minorHAnsi" w:hAnsiTheme="minorHAnsi" w:cstheme="minorBidi"/>
+          <w:sz w:val="22"/>
+          <w:szCs w:val="22"/>
+        </w:rPr>
+        <w:commentReference w:id="2"/>
+      </w:r>
+    </w:p>
+    <w:p>
+      <w:pPr>
+        <w:pStyle w:val="detailswbullets1"/>
+        <w:ind w:left="475"/>
+        <w:rPr>
+          <w:sz w:val="22"/>
+          <w:szCs w:val="22"/>
+        </w:rPr>
+      </w:pPr>
     </w:p>
     <w:p>
       <w:pPr>
         <w:spacing w:after="120" w:line="264" w:lineRule="auto"/>
         <w:rPr>
           <w:rFonts w:ascii="Times New Roman" w:hAnsi="Times New Roman" w:cs="Times New Roman"/>
-          <w:i/>
-        </w:rPr>
-      </w:pPr>
-      <w:r>
-        <w:rPr>
-          <w:rFonts w:ascii="Times New Roman" w:hAnsi="Times New Roman" w:cs="Times New Roman"/>
-          <w:i/>
-        </w:rPr>
-        <w:t>Master of Science in Machine Learning, 2015 –</w:t>
-      </w:r>
-      <w:r>
-        <w:rPr>
-          <w:rFonts w:ascii="Times New Roman" w:hAnsi="Times New Roman" w:cs="Times New Roman"/>
-          <w:i/>
-        </w:rPr>
-        <w:t xml:space="preserve"> 2017</w:t>
-      </w:r>
-    </w:p>
-    <w:p>
-      <w:pPr>
-        <w:pStyle w:val="ListParagraph"/>
-        <w:numPr>
-          <w:ilvl w:val="0"/>
-          <w:numId w:val="2"/>
-        </w:numPr>
-        <w:spacing w:after="120" w:line="264" w:lineRule="auto"/>
-        <w:rPr>
-          <w:rFonts w:ascii="Times New Roman" w:hAnsi="Times New Roman" w:cs="Times New Roman"/>
-        </w:rPr>
-      </w:pPr>
-      <w:r>
-        <w:rPr>
-          <w:rFonts w:ascii="Times New Roman" w:hAnsi="Times New Roman" w:cs="Times New Roman"/>
-          <w:i/>
-        </w:rPr>
-        <w:t xml:space="preserve">GPA: </w:t>
-      </w:r>
-      <w:r>
-        <w:rPr>
-          <w:rFonts w:ascii="Times New Roman" w:hAnsi="Times New Roman" w:cs="Times New Roman"/>
-          <w:b/>
-          <w:i/>
-        </w:rPr>
-        <w:t>3.87</w:t>
-      </w:r>
-      <w:r>
-        <w:rPr>
-          <w:rFonts w:ascii="Times New Roman" w:hAnsi="Times New Roman" w:cs="Times New Roman"/>
-          <w:i/>
-        </w:rPr>
-        <w:t xml:space="preserve"> / 4.0 (overall)</w:t>
-      </w:r>
-    </w:p>
-    <w:p>
-      <w:pPr>
-        <w:spacing w:after="120" w:line="264" w:lineRule="auto"/>
-        <w:rPr>
-          <w:rFonts w:ascii="Times New Roman" w:hAnsi="Times New Roman" w:cs="Times New Roman"/>
-          <w:i/>
-        </w:rPr>
-      </w:pPr>
-      <w:proofErr w:type="gramStart"/>
-      <w:r>
-        <w:rPr>
-          <w:rFonts w:ascii="Times New Roman" w:hAnsi="Times New Roman" w:cs="Times New Roman"/>
-          <w:i/>
-        </w:rPr>
-        <w:t>Bachelors of Science</w:t>
-      </w:r>
-      <w:proofErr w:type="gramEnd"/>
-      <w:r>
-        <w:rPr>
-          <w:rFonts w:ascii="Times New Roman" w:hAnsi="Times New Roman" w:cs="Times New Roman"/>
-          <w:i/>
-        </w:rPr>
-        <w:t xml:space="preserve"> in Computer Science, 2012 –</w:t>
-      </w:r>
-      <w:r>
-        <w:rPr>
-          <w:rFonts w:ascii="Times New Roman" w:hAnsi="Times New Roman" w:cs="Times New Roman"/>
-          <w:i/>
-        </w:rPr>
-        <w:t xml:space="preserve"> 2014</w:t>
-      </w:r>
-    </w:p>
-    <w:p>
-      <w:pPr>
-        <w:pStyle w:val="ListParagraph"/>
-        <w:numPr>
-          <w:ilvl w:val="0"/>
-          <w:numId w:val="2"/>
-        </w:numPr>
-        <w:spacing w:after="120" w:line="264" w:lineRule="auto"/>
-        <w:rPr>
-          <w:rFonts w:ascii="Times New Roman" w:hAnsi="Times New Roman" w:cs="Times New Roman"/>
-          <w:i/>
-        </w:rPr>
-      </w:pPr>
-      <w:r>
-        <w:rPr>
-          <w:rFonts w:ascii="Times New Roman" w:hAnsi="Times New Roman" w:cs="Times New Roman"/>
-          <w:i/>
-        </w:rPr>
-        <w:t xml:space="preserve">GPA: </w:t>
-      </w:r>
-      <w:r>
-        <w:rPr>
-          <w:rFonts w:ascii="Times New Roman" w:hAnsi="Times New Roman" w:cs="Times New Roman"/>
-          <w:b/>
-          <w:i/>
-        </w:rPr>
-        <w:t>3.83</w:t>
-      </w:r>
-      <w:r>
-        <w:rPr>
-          <w:rFonts w:ascii="Times New Roman" w:hAnsi="Times New Roman" w:cs="Times New Roman"/>
-          <w:i/>
-        </w:rPr>
-        <w:t xml:space="preserve"> / 4.0 (overall, Graduated with Highest Honors)</w:t>
-      </w:r>
-    </w:p>
-    <w:p>
-      <w:pPr>
-        <w:spacing w:after="120" w:line="264" w:lineRule="auto"/>
-        <w:jc w:val="center"/>
-        <w:rPr>
-          <w:rFonts w:ascii="Times New Roman" w:hAnsi="Times New Roman" w:cs="Times New Roman"/>
-          <w:b/>
-        </w:rPr>
-      </w:pPr>
-      <w:r>
-        <w:rPr>
-          <w:rFonts w:ascii="Times New Roman" w:hAnsi="Times New Roman" w:cs="Times New Roman"/>
-          <w:b/>
-        </w:rPr>
-        <w:t>Leadership and Volunteer Work</w:t>
+          <w:b/>
+          <w:bCs/>
+        </w:rPr>
+      </w:pPr>
+      <w:r>
+        <w:rPr>
+          <w:rFonts w:ascii="Times New Roman" w:hAnsi="Times New Roman" w:cs="Times New Roman"/>
+          <w:b/>
+          <w:bCs/>
+        </w:rPr>
+        <w:t xml:space="preserve">Asian-American </w:t>
+      </w:r>
+      <w:r>
+        <w:rPr>
+          <w:rFonts w:ascii="Times New Roman" w:hAnsi="Times New Roman" w:cs="Times New Roman"/>
+          <w:b/>
+          <w:bCs/>
+        </w:rPr>
+        <w:t>BRG</w:t>
+      </w:r>
+      <w:r>
+        <w:rPr>
+          <w:rFonts w:ascii="Times New Roman" w:hAnsi="Times New Roman" w:cs="Times New Roman"/>
+          <w:b/>
+          <w:bCs/>
+        </w:rPr>
+        <w:t>, Communications Chair</w:t>
+      </w:r>
+      <w:r>
+        <w:rPr>
+          <w:rFonts w:ascii="Times New Roman" w:hAnsi="Times New Roman" w:cs="Times New Roman"/>
+          <w:b/>
+          <w:bCs/>
+        </w:rPr>
+        <w:t xml:space="preserve"> </w:t>
+      </w:r>
+      <w:r>
+        <w:rPr>
+          <w:rFonts w:ascii="Times New Roman" w:hAnsi="Times New Roman" w:cs="Times New Roman"/>
+          <w:b/>
+          <w:bCs/>
+        </w:rPr>
+        <w:t xml:space="preserve">(2019-) – </w:t>
+      </w:r>
+      <w:r>
+        <w:rPr>
+          <w:rFonts w:ascii="Times New Roman" w:hAnsi="Times New Roman" w:cs="Times New Roman"/>
+        </w:rPr>
+        <w:t>founding member for a diversity and inclusion</w:t>
+      </w:r>
+      <w:r>
+        <w:rPr>
+          <w:rFonts w:ascii="Times New Roman" w:hAnsi="Times New Roman" w:cs="Times New Roman"/>
+        </w:rPr>
+        <w:t xml:space="preserve"> group</w:t>
+      </w:r>
+      <w:r>
+        <w:rPr>
+          <w:rFonts w:ascii="Times New Roman" w:hAnsi="Times New Roman" w:cs="Times New Roman"/>
+        </w:rPr>
+        <w:t xml:space="preserve"> at VMware. Helped organize speaking engagements, cultural talks and panel discussions.</w:t>
       </w:r>
     </w:p>
     <w:p>
       <w:pPr>
         <w:pStyle w:val="detailswbullets1"/>
-        <w:numPr>
-          <w:ilvl w:val="0"/>
-          <w:numId w:val="3"/>
-        </w:numPr>
-        <w:rPr>
-          <w:rStyle w:val="Hyperlink"/>
-          <w:color w:val="auto"/>
-          <w:u w:val="none"/>
-        </w:rPr>
-      </w:pPr>
-      <w:r>
-        <w:t xml:space="preserve">Author </w:t>
-      </w:r>
-      <w:r>
-        <w:t>and m</w:t>
-      </w:r>
-      <w:r>
-        <w:t>anager of a technical blog since 2017</w:t>
-      </w:r>
-      <w:r>
-        <w:t>, with an average of 10</w:t>
-      </w:r>
-      <w:r>
-        <w:t>,000</w:t>
-      </w:r>
-      <w:r>
-        <w:t xml:space="preserve"> viewers per month – </w:t>
-      </w:r>
-      <w:hyperlink r:id="rId7" w:history="1">
+        <w:rPr>
+          <w:sz w:val="22"/>
+          <w:szCs w:val="22"/>
+        </w:rPr>
+      </w:pPr>
+    </w:p>
+    <w:p>
+      <w:pPr>
+        <w:pStyle w:val="detailswbullets1"/>
+        <w:rPr>
+          <w:sz w:val="22"/>
+          <w:szCs w:val="22"/>
+          <w:u w:val="single"/>
+        </w:rPr>
+      </w:pPr>
+      <w:commentRangeStart w:id="3"/>
+      <w:r>
+        <w:rPr>
+          <w:b/>
+          <w:bCs/>
+          <w:sz w:val="22"/>
+          <w:szCs w:val="22"/>
+        </w:rPr>
+        <w:t>ML2Vec, Author (2016-2019)</w:t>
+      </w:r>
+      <w:r>
+        <w:rPr>
+          <w:b/>
+          <w:bCs/>
+          <w:sz w:val="22"/>
+          <w:szCs w:val="22"/>
+        </w:rPr>
+        <w:t xml:space="preserve"> –</w:t>
+      </w:r>
+      <w:r>
+        <w:rPr>
+          <w:b/>
+          <w:bCs/>
+          <w:sz w:val="22"/>
+          <w:szCs w:val="22"/>
+        </w:rPr>
+        <w:t xml:space="preserve"> </w:t>
+      </w:r>
+      <w:r>
+        <w:rPr>
+          <w:sz w:val="22"/>
+          <w:szCs w:val="22"/>
+        </w:rPr>
+        <w:t xml:space="preserve">technical blog on Data Science topics - </w:t>
+      </w:r>
+      <w:hyperlink r:id="rId11" w:history="1">
         <w:r>
           <w:rPr>
             <w:rStyle w:val="Hyperlink"/>
+            <w:color w:val="auto"/>
+            <w:sz w:val="22"/>
+            <w:szCs w:val="22"/>
           </w:rPr>
           <w:t>https://medium.com/ml2vec</w:t>
         </w:r>
@@ -999,6 +1387,9 @@
       <w:r>
         <w:rPr>
           <w:rStyle w:val="Hyperlink"/>
+          <w:color w:val="auto"/>
+          <w:sz w:val="22"/>
+          <w:szCs w:val="22"/>
         </w:rPr>
         <w:t>.</w:t>
       </w:r>
@@ -1006,48 +1397,43 @@
     <w:p>
       <w:pPr>
         <w:pStyle w:val="detailswbullets1"/>
-        <w:ind w:left="475"/>
-        <w:rPr>
-          <w:rStyle w:val="Hyperlink"/>
-          <w:color w:val="auto"/>
-          <w:u w:val="none"/>
+        <w:rPr>
+          <w:sz w:val="22"/>
+          <w:szCs w:val="22"/>
         </w:rPr>
       </w:pPr>
     </w:p>
     <w:p>
       <w:pPr>
         <w:pStyle w:val="detailswbullets1"/>
-        <w:numPr>
-          <w:ilvl w:val="0"/>
-          <w:numId w:val="3"/>
-        </w:numPr>
-      </w:pPr>
-      <w:r>
-        <w:t>President of Peachtree Toastmasters (2 terms), a club that has been part of the Atlanta community since 1980s. Led the digital transformation of the club in 2019, and managed a team of 6 club officials along with 30+ members to achieve a President’s Distinguished award</w:t>
-      </w:r>
-      <w:r>
-        <w:t>.</w:t>
-      </w:r>
-    </w:p>
-    <w:p>
-      <w:pPr>
-        <w:pStyle w:val="detailswbullets1"/>
-        <w:ind w:left="475"/>
-      </w:pPr>
-    </w:p>
-    <w:p>
-      <w:pPr>
-        <w:pStyle w:val="detailswbullets1"/>
-        <w:numPr>
-          <w:ilvl w:val="0"/>
-          <w:numId w:val="3"/>
-        </w:numPr>
-      </w:pPr>
-      <w:r>
-        <w:t>Active Hands-on and executive volunteer at an Atlanta Foodbank, serving the homeless weekly since 2017</w:t>
-      </w:r>
-      <w:r>
-        <w:t>.</w:t>
+        <w:rPr>
+          <w:sz w:val="22"/>
+          <w:szCs w:val="22"/>
+        </w:rPr>
+      </w:pPr>
+      <w:r>
+        <w:rPr>
+          <w:b/>
+          <w:bCs/>
+          <w:sz w:val="22"/>
+          <w:szCs w:val="22"/>
+        </w:rPr>
+        <w:t>Food4Lives, Volunteer (2017-2020)</w:t>
+      </w:r>
+      <w:r>
+        <w:rPr>
+          <w:sz w:val="22"/>
+          <w:szCs w:val="22"/>
+        </w:rPr>
+        <w:t xml:space="preserve"> – Active Hands-on and executive volunteer at an Atlanta Foodbank.</w:t>
+      </w:r>
+      <w:commentRangeEnd w:id="3"/>
+      <w:r>
+        <w:rPr>
+          <w:rStyle w:val="CommentReference"/>
+          <w:rFonts w:asciiTheme="minorHAnsi" w:eastAsiaTheme="minorHAnsi" w:hAnsiTheme="minorHAnsi" w:cstheme="minorBidi"/>
+        </w:rPr>
+        <w:commentReference w:id="3"/>
       </w:r>
     </w:p>
     <w:sectPr>
@@ -1060,8 +1446,107 @@
 </w:document>
 </file>
 
+<file path=word/comments.xml><?xml version="1.0" encoding="utf-8"?>
+<w:comments xmlns:wpc="http://schemas.microsoft.com/office/word/2010/wordprocessingCanvas" xmlns:cx="http://schemas.microsoft.com/office/drawing/2014/chartex" xmlns:cx1="http://schemas.microsoft.com/office/drawing/2015/9/8/chartex" xmlns:cx2="http://schemas.microsoft.com/office/drawing/2015/10/21/chartex" xmlns:cx3="http://schemas.microsoft.com/office/drawing/2016/5/9/chartex" xmlns:cx4="http://schemas.microsoft.com/office/drawing/2016/5/10/chartex" xmlns:cx5="http://schemas.microsoft.com/office/drawing/2016/5/11/chartex" xmlns:cx6="http://schemas.microsoft.com/office/drawing/2016/5/12/chartex" xmlns:cx7="http://schemas.microsoft.com/office/drawing/2016/5/13/chartex" xmlns:cx8="http://schemas.microsoft.com/office/drawing/2016/5/14/chartex" xmlns:mc="http://schemas.openxmlformats.org/markup-compatibility/2006" xmlns:aink="http://schemas.microsoft.com/office/drawing/2016/ink" xmlns:am3d="http://schemas.microsoft.com/office/drawing/2017/model3d" xmlns:o="urn:schemas-microsoft-com:office:office" xmlns:r="http://schemas.openxmlformats.org/officeDocument/2006/relationships" xmlns:m="http://schemas.openxmlformats.org/officeDocument/2006/math" xmlns:v="urn:schemas-microsoft-com:vml" xmlns:wp14="http://schemas.microsoft.com/office/word/2010/wordprocessingDrawing" xmlns:wp="http://schemas.openxmlformats.org/drawingml/2006/wordprocessingDrawing" xmlns:w10="urn:schemas-microsoft-com:office:word" xmlns:w="http://schemas.openxmlformats.org/wordprocessingml/2006/main" xmlns:w14="http://schemas.microsoft.com/office/word/2010/wordml" xmlns:w15="http://schemas.microsoft.com/office/word/2012/wordml" xmlns:w16cex="http://schemas.microsoft.com/office/word/2018/wordml/cex" xmlns:w16cid="http://schemas.microsoft.com/office/word/2016/wordml/cid" xmlns:w16="http://schemas.microsoft.com/office/word/2018/wordml" xmlns:w16sdtdh="http://schemas.microsoft.com/office/word/2020/wordml/sdtdatahash" xmlns:w16se="http://schemas.microsoft.com/office/word/2015/wordml/symex" xmlns:wpg="http://schemas.microsoft.com/office/word/2010/wordprocessingGroup" xmlns:wpi="http://schemas.microsoft.com/office/word/2010/wordprocessingInk" xmlns:wne="http://schemas.microsoft.com/office/word/2006/wordml" xmlns:wps="http://schemas.microsoft.com/office/word/2010/wordprocessingShape" mc:Ignorable="w14 w15 w16se w16cid w16 w16cex w16sdtdh wp14">
+  <w:comment w:id="0" w:author="Ravish Chawla" w:date="2021-08-01T19:31:00Z" w:initials="RC">
+    <w:p>
+      <w:pPr>
+        <w:pStyle w:val="CommentText"/>
+      </w:pPr>
+      <w:r>
+        <w:rPr>
+          <w:rStyle w:val="CommentReference"/>
+        </w:rPr>
+        <w:annotationRef/>
+      </w:r>
+      <w:r>
+        <w:t>Should I remove this line, or is it not needed at all? Is there a better way of saying this?</w:t>
+      </w:r>
+    </w:p>
+  </w:comment>
+  <w:comment w:id="1" w:author="Ravish Chawla" w:date="2021-08-01T19:27:00Z" w:initials="RC">
+    <w:p>
+      <w:pPr>
+        <w:pStyle w:val="CommentText"/>
+      </w:pPr>
+      <w:r>
+        <w:rPr>
+          <w:rStyle w:val="CommentReference"/>
+        </w:rPr>
+        <w:annotationRef/>
+      </w:r>
+      <w:r>
+        <w:t>Should I keep this information/line?</w:t>
+      </w:r>
+      <w:r>
+        <w:t xml:space="preserve"> Or remove 1-2 of the vendors like Lookout and Netskope?</w:t>
+      </w:r>
+    </w:p>
+  </w:comment>
+  <w:comment w:id="2" w:author="Ravish Chawla" w:date="2021-07-29T08:48:00Z" w:initials="RC">
+    <w:p>
+      <w:pPr>
+        <w:pStyle w:val="CommentText"/>
+      </w:pPr>
+      <w:r>
+        <w:rPr>
+          <w:rStyle w:val="CommentReference"/>
+        </w:rPr>
+        <w:annotationRef/>
+      </w:r>
+      <w:r>
+        <w:t>Is this too wordy?</w:t>
+      </w:r>
+    </w:p>
+  </w:comment>
+  <w:comment w:id="3" w:author="Ravish Chawla" w:date="2021-08-01T19:49:00Z" w:initials="RC">
+    <w:p>
+      <w:pPr>
+        <w:pStyle w:val="CommentText"/>
+      </w:pPr>
+      <w:r>
+        <w:rPr>
+          <w:rStyle w:val="CommentReference"/>
+        </w:rPr>
+        <w:annotationRef/>
+      </w:r>
+      <w:r>
+        <w:t>I made these italics to compare with the above 2. Does it look better as bold or as italics?</w:t>
+      </w:r>
+    </w:p>
+  </w:comment>
+</w:comments>
+</file>
+
+<file path=word/commentsExtended.xml><?xml version="1.0" encoding="utf-8"?>
+<w15:commentsEx xmlns:wpc="http://schemas.microsoft.com/office/word/2010/wordprocessingCanvas" xmlns:cx="http://schemas.microsoft.com/office/drawing/2014/chartex" xmlns:cx1="http://schemas.microsoft.com/office/drawing/2015/9/8/chartex" xmlns:cx2="http://schemas.microsoft.com/office/drawing/2015/10/21/chartex" xmlns:cx3="http://schemas.microsoft.com/office/drawing/2016/5/9/chartex" xmlns:cx4="http://schemas.microsoft.com/office/drawing/2016/5/10/chartex" xmlns:cx5="http://schemas.microsoft.com/office/drawing/2016/5/11/chartex" xmlns:cx6="http://schemas.microsoft.com/office/drawing/2016/5/12/chartex" xmlns:cx7="http://schemas.microsoft.com/office/drawing/2016/5/13/chartex" xmlns:cx8="http://schemas.microsoft.com/office/drawing/2016/5/14/chartex" xmlns:mc="http://schemas.openxmlformats.org/markup-compatibility/2006" xmlns:aink="http://schemas.microsoft.com/office/drawing/2016/ink" xmlns:am3d="http://schemas.microsoft.com/office/drawing/2017/model3d" xmlns:o="urn:schemas-microsoft-com:office:office" xmlns:r="http://schemas.openxmlformats.org/officeDocument/2006/relationships" xmlns:m="http://schemas.openxmlformats.org/officeDocument/2006/math" xmlns:v="urn:schemas-microsoft-com:vml" xmlns:wp14="http://schemas.microsoft.com/office/word/2010/wordprocessingDrawing" xmlns:wp="http://schemas.openxmlformats.org/drawingml/2006/wordprocessingDrawing" xmlns:w10="urn:schemas-microsoft-com:office:word" xmlns:w="http://schemas.openxmlformats.org/wordprocessingml/2006/main" xmlns:w14="http://schemas.microsoft.com/office/word/2010/wordml" xmlns:w15="http://schemas.microsoft.com/office/word/2012/wordml" xmlns:w16cex="http://schemas.microsoft.com/office/word/2018/wordml/cex" xmlns:w16cid="http://schemas.microsoft.com/office/word/2016/wordml/cid" xmlns:w16="http://schemas.microsoft.com/office/word/2018/wordml" xmlns:w16sdtdh="http://schemas.microsoft.com/office/word/2020/wordml/sdtdatahash" xmlns:w16se="http://schemas.microsoft.com/office/word/2015/wordml/symex" xmlns:wpg="http://schemas.microsoft.com/office/word/2010/wordprocessingGroup" xmlns:wpi="http://schemas.microsoft.com/office/word/2010/wordprocessingInk" xmlns:wne="http://schemas.microsoft.com/office/word/2006/wordml" xmlns:wps="http://schemas.microsoft.com/office/word/2010/wordprocessingShape" mc:Ignorable="w14 w15 w16se w16cid w16 w16cex w16sdtdh wp14">
+  <w15:commentEx w15:paraId="20D20B34" w15:done="1"/>
+  <w15:commentEx w15:paraId="4FE87080" w15:done="1"/>
+  <w15:commentEx w15:paraId="78255515" w15:done="0"/>
+  <w15:commentEx w15:paraId="5A9E42D5" w15:done="0"/>
+</w15:commentsEx>
+</file>
+
+<file path=word/commentsExtensible.xml><?xml version="1.0" encoding="utf-8"?>
+<w16cex:commentsExtensible xmlns:wpc="http://schemas.microsoft.com/office/word/2010/wordprocessingCanvas" xmlns:cx="http://schemas.microsoft.com/office/drawing/2014/chartex" xmlns:cx1="http://schemas.microsoft.com/office/drawing/2015/9/8/chartex" xmlns:cx2="http://schemas.microsoft.com/office/drawing/2015/10/21/chartex" xmlns:cx3="http://schemas.microsoft.com/office/drawing/2016/5/9/chartex" xmlns:cx4="http://schemas.microsoft.com/office/drawing/2016/5/10/chartex" xmlns:cx5="http://schemas.microsoft.com/office/drawing/2016/5/11/chartex" xmlns:cx6="http://schemas.microsoft.com/office/drawing/2016/5/12/chartex" xmlns:cx7="http://schemas.microsoft.com/office/drawing/2016/5/13/chartex" xmlns:cx8="http://schemas.microsoft.com/office/drawing/2016/5/14/chartex" xmlns:mc="http://schemas.openxmlformats.org/markup-compatibility/2006" xmlns:aink="http://schemas.microsoft.com/office/drawing/2016/ink" xmlns:am3d="http://schemas.microsoft.com/office/drawing/2017/model3d" xmlns:o="urn:schemas-microsoft-com:office:office" xmlns:r="http://schemas.openxmlformats.org/officeDocument/2006/relationships" xmlns:m="http://schemas.openxmlformats.org/officeDocument/2006/math" xmlns:v="urn:schemas-microsoft-com:vml" xmlns:wp14="http://schemas.microsoft.com/office/word/2010/wordprocessingDrawing" xmlns:wp="http://schemas.openxmlformats.org/drawingml/2006/wordprocessingDrawing" xmlns:w10="urn:schemas-microsoft-com:office:word" xmlns:w="http://schemas.openxmlformats.org/wordprocessingml/2006/main" xmlns:w14="http://schemas.microsoft.com/office/word/2010/wordml" xmlns:w15="http://schemas.microsoft.com/office/word/2012/wordml" xmlns:w16cex="http://schemas.microsoft.com/office/word/2018/wordml/cex" xmlns:w16cid="http://schemas.microsoft.com/office/word/2016/wordml/cid" xmlns:w16="http://schemas.microsoft.com/office/word/2018/wordml" xmlns:w16sdtdh="http://schemas.microsoft.com/office/word/2020/wordml/sdtdatahash" xmlns:w16se="http://schemas.microsoft.com/office/word/2015/wordml/symex" xmlns:wpg="http://schemas.microsoft.com/office/word/2010/wordprocessingGroup" xmlns:wpi="http://schemas.microsoft.com/office/word/2010/wordprocessingInk" xmlns:wne="http://schemas.microsoft.com/office/word/2006/wordml" xmlns:wps="http://schemas.microsoft.com/office/word/2010/wordprocessingShape" mc:Ignorable="w14 w15 w16se w16cid w16 w16cex w16sdtdh wp14">
+  <w16cex:commentExtensible w16cex:durableId="24B17520" w16cex:dateUtc="2021-08-01T23:31:00Z"/>
+  <w16cex:commentExtensible w16cex:durableId="24B1743B" w16cex:dateUtc="2021-08-01T23:27:00Z"/>
+  <w16cex:commentExtensible w16cex:durableId="24ACE9DF" w16cex:dateUtc="2021-07-29T12:48:00Z"/>
+  <w16cex:commentExtensible w16cex:durableId="24B1792D" w16cex:dateUtc="2021-08-01T23:49:00Z"/>
+</w16cex:commentsExtensible>
+</file>
+
+<file path=word/commentsIds.xml><?xml version="1.0" encoding="utf-8"?>
+<w16cid:commentsIds xmlns:wpc="http://schemas.microsoft.com/office/word/2010/wordprocessingCanvas" xmlns:cx="http://schemas.microsoft.com/office/drawing/2014/chartex" xmlns:cx1="http://schemas.microsoft.com/office/drawing/2015/9/8/chartex" xmlns:cx2="http://schemas.microsoft.com/office/drawing/2015/10/21/chartex" xmlns:cx3="http://schemas.microsoft.com/office/drawing/2016/5/9/chartex" xmlns:cx4="http://schemas.microsoft.com/office/drawing/2016/5/10/chartex" xmlns:cx5="http://schemas.microsoft.com/office/drawing/2016/5/11/chartex" xmlns:cx6="http://schemas.microsoft.com/office/drawing/2016/5/12/chartex" xmlns:cx7="http://schemas.microsoft.com/office/drawing/2016/5/13/chartex" xmlns:cx8="http://schemas.microsoft.com/office/drawing/2016/5/14/chartex" xmlns:mc="http://schemas.openxmlformats.org/markup-compatibility/2006" xmlns:aink="http://schemas.microsoft.com/office/drawing/2016/ink" xmlns:am3d="http://schemas.microsoft.com/office/drawing/2017/model3d" xmlns:o="urn:schemas-microsoft-com:office:office" xmlns:r="http://schemas.openxmlformats.org/officeDocument/2006/relationships" xmlns:m="http://schemas.openxmlformats.org/officeDocument/2006/math" xmlns:v="urn:schemas-microsoft-com:vml" xmlns:wp14="http://schemas.microsoft.com/office/word/2010/wordprocessingDrawing" xmlns:wp="http://schemas.openxmlformats.org/drawingml/2006/wordprocessingDrawing" xmlns:w10="urn:schemas-microsoft-com:office:word" xmlns:w="http://schemas.openxmlformats.org/wordprocessingml/2006/main" xmlns:w14="http://schemas.microsoft.com/office/word/2010/wordml" xmlns:w15="http://schemas.microsoft.com/office/word/2012/wordml" xmlns:w16cex="http://schemas.microsoft.com/office/word/2018/wordml/cex" xmlns:w16cid="http://schemas.microsoft.com/office/word/2016/wordml/cid" xmlns:w16="http://schemas.microsoft.com/office/word/2018/wordml" xmlns:w16sdtdh="http://schemas.microsoft.com/office/word/2020/wordml/sdtdatahash" xmlns:w16se="http://schemas.microsoft.com/office/word/2015/wordml/symex" xmlns:wpg="http://schemas.microsoft.com/office/word/2010/wordprocessingGroup" xmlns:wpi="http://schemas.microsoft.com/office/word/2010/wordprocessingInk" xmlns:wne="http://schemas.microsoft.com/office/word/2006/wordml" xmlns:wps="http://schemas.microsoft.com/office/word/2010/wordprocessingShape" mc:Ignorable="w14 w15 w16se w16cid w16 w16cex w16sdtdh wp14">
+  <w16cid:commentId w16cid:paraId="20D20B34" w16cid:durableId="24B17520"/>
+  <w16cid:commentId w16cid:paraId="4FE87080" w16cid:durableId="24B1743B"/>
+  <w16cid:commentId w16cid:paraId="78255515" w16cid:durableId="24ACE9DF"/>
+  <w16cid:commentId w16cid:paraId="5A9E42D5" w16cid:durableId="24B1792D"/>
+</w16cid:commentsIds>
+</file>
+
 <file path=word/numbering.xml><?xml version="1.0" encoding="utf-8"?>
-<w:numbering xmlns:wpc="http://schemas.microsoft.com/office/word/2010/wordprocessingCanvas" xmlns:cx="http://schemas.microsoft.com/office/drawing/2014/chartex" xmlns:cx1="http://schemas.microsoft.com/office/drawing/2015/9/8/chartex" xmlns:cx2="http://schemas.microsoft.com/office/drawing/2015/10/21/chartex" xmlns:cx3="http://schemas.microsoft.com/office/drawing/2016/5/9/chartex" xmlns:cx4="http://schemas.microsoft.com/office/drawing/2016/5/10/chartex" xmlns:cx5="http://schemas.microsoft.com/office/drawing/2016/5/11/chartex" xmlns:cx6="http://schemas.microsoft.com/office/drawing/2016/5/12/chartex" xmlns:cx7="http://schemas.microsoft.com/office/drawing/2016/5/13/chartex" xmlns:cx8="http://schemas.microsoft.com/office/drawing/2016/5/14/chartex" xmlns:mc="http://schemas.openxmlformats.org/markup-compatibility/2006" xmlns:aink="http://schemas.microsoft.com/office/drawing/2016/ink" xmlns:am3d="http://schemas.microsoft.com/office/drawing/2017/model3d" xmlns:o="urn:schemas-microsoft-com:office:office" xmlns:r="http://schemas.openxmlformats.org/officeDocument/2006/relationships" xmlns:m="http://schemas.openxmlformats.org/officeDocument/2006/math" xmlns:v="urn:schemas-microsoft-com:vml" xmlns:wp14="http://schemas.microsoft.com/office/word/2010/wordprocessingDrawing" xmlns:wp="http://schemas.openxmlformats.org/drawingml/2006/wordprocessingDrawing" xmlns:w10="urn:schemas-microsoft-com:office:word" xmlns:w="http://schemas.openxmlformats.org/wordprocessingml/2006/main" xmlns:w14="http://schemas.microsoft.com/office/word/2010/wordml" xmlns:w15="http://schemas.microsoft.com/office/word/2012/wordml" xmlns:w16cex="http://schemas.microsoft.com/office/word/2018/wordml/cex" xmlns:w16cid="http://schemas.microsoft.com/office/word/2016/wordml/cid" xmlns:w16="http://schemas.microsoft.com/office/word/2018/wordml" xmlns:w16se="http://schemas.microsoft.com/office/word/2015/wordml/symex" xmlns:wpg="http://schemas.microsoft.com/office/word/2010/wordprocessingGroup" xmlns:wpi="http://schemas.microsoft.com/office/word/2010/wordprocessingInk" xmlns:wne="http://schemas.microsoft.com/office/word/2006/wordml" xmlns:wps="http://schemas.microsoft.com/office/word/2010/wordprocessingShape" mc:Ignorable="w14 w15 w16se w16cid w16 w16cex wp14">
+<w:numbering xmlns:wpc="http://schemas.microsoft.com/office/word/2010/wordprocessingCanvas" xmlns:cx="http://schemas.microsoft.com/office/drawing/2014/chartex" xmlns:cx1="http://schemas.microsoft.com/office/drawing/2015/9/8/chartex" xmlns:cx2="http://schemas.microsoft.com/office/drawing/2015/10/21/chartex" xmlns:cx3="http://schemas.microsoft.com/office/drawing/2016/5/9/chartex" xmlns:cx4="http://schemas.microsoft.com/office/drawing/2016/5/10/chartex" xmlns:cx5="http://schemas.microsoft.com/office/drawing/2016/5/11/chartex" xmlns:cx6="http://schemas.microsoft.com/office/drawing/2016/5/12/chartex" xmlns:cx7="http://schemas.microsoft.com/office/drawing/2016/5/13/chartex" xmlns:cx8="http://schemas.microsoft.com/office/drawing/2016/5/14/chartex" xmlns:mc="http://schemas.openxmlformats.org/markup-compatibility/2006" xmlns:aink="http://schemas.microsoft.com/office/drawing/2016/ink" xmlns:am3d="http://schemas.microsoft.com/office/drawing/2017/model3d" xmlns:o="urn:schemas-microsoft-com:office:office" xmlns:r="http://schemas.openxmlformats.org/officeDocument/2006/relationships" xmlns:m="http://schemas.openxmlformats.org/officeDocument/2006/math" xmlns:v="urn:schemas-microsoft-com:vml" xmlns:wp14="http://schemas.microsoft.com/office/word/2010/wordprocessingDrawing" xmlns:wp="http://schemas.openxmlformats.org/drawingml/2006/wordprocessingDrawing" xmlns:w10="urn:schemas-microsoft-com:office:word" xmlns:w="http://schemas.openxmlformats.org/wordprocessingml/2006/main" xmlns:w14="http://schemas.microsoft.com/office/word/2010/wordml" xmlns:w15="http://schemas.microsoft.com/office/word/2012/wordml" xmlns:w16cex="http://schemas.microsoft.com/office/word/2018/wordml/cex" xmlns:w16cid="http://schemas.microsoft.com/office/word/2016/wordml/cid" xmlns:w16="http://schemas.microsoft.com/office/word/2018/wordml" xmlns:w16sdtdh="http://schemas.microsoft.com/office/word/2020/wordml/sdtdatahash" xmlns:w16se="http://schemas.microsoft.com/office/word/2015/wordml/symex" xmlns:wpg="http://schemas.microsoft.com/office/word/2010/wordprocessingGroup" xmlns:wpi="http://schemas.microsoft.com/office/word/2010/wordprocessingInk" xmlns:wne="http://schemas.microsoft.com/office/word/2006/wordml" xmlns:wps="http://schemas.microsoft.com/office/word/2010/wordprocessingShape" mc:Ignorable="w14 w15 w16se w16cid w16 w16cex w16sdtdh wp14">
   <w:abstractNum w:abstractNumId="0" w15:restartNumberingAfterBreak="0">
     <w:nsid w:val="03A6391A"/>
     <w:multiLevelType w:val="hybridMultilevel"/>
@@ -1177,6 +1662,118 @@
     </w:lvl>
   </w:abstractNum>
   <w:abstractNum w:abstractNumId="1" w15:restartNumberingAfterBreak="0">
+    <w:nsid w:val="07D51CAF"/>
+    <w:multiLevelType w:val="hybridMultilevel"/>
+    <w:tmpl w:val="D81673BE"/>
+    <w:lvl w:ilvl="0" w:tplc="678A78E8">
+      <w:numFmt w:val="bullet"/>
+      <w:lvlText w:val="-"/>
+      <w:lvlJc w:val="left"/>
+      <w:pPr>
+        <w:ind w:left="720" w:hanging="360"/>
+      </w:pPr>
+      <w:rPr>
+        <w:rFonts w:ascii="Calibri" w:eastAsiaTheme="minorHAnsi" w:hAnsi="Calibri" w:cs="Calibri" w:hint="default"/>
+      </w:rPr>
+    </w:lvl>
+    <w:lvl w:ilvl="1" w:tplc="04090003">
+      <w:start w:val="1"/>
+      <w:numFmt w:val="bullet"/>
+      <w:lvlText w:val="o"/>
+      <w:lvlJc w:val="left"/>
+      <w:pPr>
+        <w:ind w:left="1440" w:hanging="360"/>
+      </w:pPr>
+      <w:rPr>
+        <w:rFonts w:ascii="Courier New" w:hAnsi="Courier New" w:cs="Courier New" w:hint="default"/>
+      </w:rPr>
+    </w:lvl>
+    <w:lvl w:ilvl="2" w:tplc="04090005" w:tentative="1">
+      <w:start w:val="1"/>
+      <w:numFmt w:val="bullet"/>
+      <w:lvlText w:val=""/>
+      <w:lvlJc w:val="left"/>
+      <w:pPr>
+        <w:ind w:left="2160" w:hanging="360"/>
+      </w:pPr>
+      <w:rPr>
+        <w:rFonts w:ascii="Wingdings" w:hAnsi="Wingdings" w:hint="default"/>
+      </w:rPr>
+    </w:lvl>
+    <w:lvl w:ilvl="3" w:tplc="04090001" w:tentative="1">
+      <w:start w:val="1"/>
+      <w:numFmt w:val="bullet"/>
+      <w:lvlText w:val=""/>
+      <w:lvlJc w:val="left"/>
+      <w:pPr>
+        <w:ind w:left="2880" w:hanging="360"/>
+      </w:pPr>
+      <w:rPr>
+        <w:rFonts w:ascii="Symbol" w:hAnsi="Symbol" w:hint="default"/>
+      </w:rPr>
+    </w:lvl>
+    <w:lvl w:ilvl="4" w:tplc="04090003" w:tentative="1">
+      <w:start w:val="1"/>
+      <w:numFmt w:val="bullet"/>
+      <w:lvlText w:val="o"/>
+      <w:lvlJc w:val="left"/>
+      <w:pPr>
+        <w:ind w:left="3600" w:hanging="360"/>
+      </w:pPr>
+      <w:rPr>
+        <w:rFonts w:ascii="Courier New" w:hAnsi="Courier New" w:cs="Courier New" w:hint="default"/>
+      </w:rPr>
+    </w:lvl>
+    <w:lvl w:ilvl="5" w:tplc="04090005" w:tentative="1">
+      <w:start w:val="1"/>
+      <w:numFmt w:val="bullet"/>
+      <w:lvlText w:val=""/>
+      <w:lvlJc w:val="left"/>
+      <w:pPr>
+        <w:ind w:left="4320" w:hanging="360"/>
+      </w:pPr>
+      <w:rPr>
+        <w:rFonts w:ascii="Wingdings" w:hAnsi="Wingdings" w:hint="default"/>
+      </w:rPr>
+    </w:lvl>
+    <w:lvl w:ilvl="6" w:tplc="04090001" w:tentative="1">
+      <w:start w:val="1"/>
+      <w:numFmt w:val="bullet"/>
+      <w:lvlText w:val=""/>
+      <w:lvlJc w:val="left"/>
+      <w:pPr>
+        <w:ind w:left="5040" w:hanging="360"/>
+      </w:pPr>
+      <w:rPr>
+        <w:rFonts w:ascii="Symbol" w:hAnsi="Symbol" w:hint="default"/>
+      </w:rPr>
+    </w:lvl>
+    <w:lvl w:ilvl="7" w:tplc="04090003" w:tentative="1">
+      <w:start w:val="1"/>
+      <w:numFmt w:val="bullet"/>
+      <w:lvlText w:val="o"/>
+      <w:lvlJc w:val="left"/>
+      <w:pPr>
+        <w:ind w:left="5760" w:hanging="360"/>
+      </w:pPr>
+      <w:rPr>
+        <w:rFonts w:ascii="Courier New" w:hAnsi="Courier New" w:cs="Courier New" w:hint="default"/>
+      </w:rPr>
+    </w:lvl>
+    <w:lvl w:ilvl="8" w:tplc="04090005" w:tentative="1">
+      <w:start w:val="1"/>
+      <w:numFmt w:val="bullet"/>
+      <w:lvlText w:val=""/>
+      <w:lvlJc w:val="left"/>
+      <w:pPr>
+        <w:ind w:left="6480" w:hanging="360"/>
+      </w:pPr>
+      <w:rPr>
+        <w:rFonts w:ascii="Wingdings" w:hAnsi="Wingdings" w:hint="default"/>
+      </w:rPr>
+    </w:lvl>
+  </w:abstractNum>
+  <w:abstractNum w:abstractNumId="2" w15:restartNumberingAfterBreak="0">
     <w:nsid w:val="0D5E01D2"/>
     <w:multiLevelType w:val="hybridMultilevel"/>
     <w:tmpl w:val="8894375A"/>
@@ -1192,13 +1789,13 @@
         <w:rFonts w:ascii="Courier New" w:hAnsi="Courier New" w:cs="Courier New" w:hint="default"/>
       </w:rPr>
     </w:lvl>
-    <w:lvl w:ilvl="1" w:tplc="04090003" w:tentative="1">
+    <w:lvl w:ilvl="1" w:tplc="04090003">
       <w:start w:val="1"/>
       <w:numFmt w:val="bullet"/>
       <w:lvlText w:val="o"/>
       <w:lvlJc w:val="left"/>
       <w:pPr>
-        <w:ind w:left="1354" w:hanging="360"/>
+        <w:ind w:left="1080" w:hanging="360"/>
       </w:pPr>
       <w:rPr>
         <w:rFonts w:ascii="Courier New" w:hAnsi="Courier New" w:cs="Courier New" w:hint="default"/>
@@ -1289,7 +1886,119 @@
       </w:rPr>
     </w:lvl>
   </w:abstractNum>
-  <w:abstractNum w:abstractNumId="2" w15:restartNumberingAfterBreak="0">
+  <w:abstractNum w:abstractNumId="3" w15:restartNumberingAfterBreak="0">
+    <w:nsid w:val="1129783D"/>
+    <w:multiLevelType w:val="hybridMultilevel"/>
+    <w:tmpl w:val="05C6F360"/>
+    <w:lvl w:ilvl="0" w:tplc="936C2244">
+      <w:numFmt w:val="bullet"/>
+      <w:lvlText w:val="-"/>
+      <w:lvlJc w:val="left"/>
+      <w:pPr>
+        <w:ind w:left="720" w:hanging="360"/>
+      </w:pPr>
+      <w:rPr>
+        <w:rFonts w:ascii="Calibri" w:eastAsiaTheme="minorHAnsi" w:hAnsi="Calibri" w:cs="Calibri" w:hint="default"/>
+      </w:rPr>
+    </w:lvl>
+    <w:lvl w:ilvl="1" w:tplc="04090003">
+      <w:start w:val="1"/>
+      <w:numFmt w:val="bullet"/>
+      <w:lvlText w:val="o"/>
+      <w:lvlJc w:val="left"/>
+      <w:pPr>
+        <w:ind w:left="1440" w:hanging="360"/>
+      </w:pPr>
+      <w:rPr>
+        <w:rFonts w:ascii="Courier New" w:hAnsi="Courier New" w:cs="Courier New" w:hint="default"/>
+      </w:rPr>
+    </w:lvl>
+    <w:lvl w:ilvl="2" w:tplc="04090005" w:tentative="1">
+      <w:start w:val="1"/>
+      <w:numFmt w:val="bullet"/>
+      <w:lvlText w:val=""/>
+      <w:lvlJc w:val="left"/>
+      <w:pPr>
+        <w:ind w:left="2160" w:hanging="360"/>
+      </w:pPr>
+      <w:rPr>
+        <w:rFonts w:ascii="Wingdings" w:hAnsi="Wingdings" w:hint="default"/>
+      </w:rPr>
+    </w:lvl>
+    <w:lvl w:ilvl="3" w:tplc="04090001" w:tentative="1">
+      <w:start w:val="1"/>
+      <w:numFmt w:val="bullet"/>
+      <w:lvlText w:val=""/>
+      <w:lvlJc w:val="left"/>
+      <w:pPr>
+        <w:ind w:left="2880" w:hanging="360"/>
+      </w:pPr>
+      <w:rPr>
+        <w:rFonts w:ascii="Symbol" w:hAnsi="Symbol" w:hint="default"/>
+      </w:rPr>
+    </w:lvl>
+    <w:lvl w:ilvl="4" w:tplc="04090003" w:tentative="1">
+      <w:start w:val="1"/>
+      <w:numFmt w:val="bullet"/>
+      <w:lvlText w:val="o"/>
+      <w:lvlJc w:val="left"/>
+      <w:pPr>
+        <w:ind w:left="3600" w:hanging="360"/>
+      </w:pPr>
+      <w:rPr>
+        <w:rFonts w:ascii="Courier New" w:hAnsi="Courier New" w:cs="Courier New" w:hint="default"/>
+      </w:rPr>
+    </w:lvl>
+    <w:lvl w:ilvl="5" w:tplc="04090005" w:tentative="1">
+      <w:start w:val="1"/>
+      <w:numFmt w:val="bullet"/>
+      <w:lvlText w:val=""/>
+      <w:lvlJc w:val="left"/>
+      <w:pPr>
+        <w:ind w:left="4320" w:hanging="360"/>
+      </w:pPr>
+      <w:rPr>
+        <w:rFonts w:ascii="Wingdings" w:hAnsi="Wingdings" w:hint="default"/>
+      </w:rPr>
+    </w:lvl>
+    <w:lvl w:ilvl="6" w:tplc="04090001" w:tentative="1">
+      <w:start w:val="1"/>
+      <w:numFmt w:val="bullet"/>
+      <w:lvlText w:val=""/>
+      <w:lvlJc w:val="left"/>
+      <w:pPr>
+        <w:ind w:left="5040" w:hanging="360"/>
+      </w:pPr>
+      <w:rPr>
+        <w:rFonts w:ascii="Symbol" w:hAnsi="Symbol" w:hint="default"/>
+      </w:rPr>
+    </w:lvl>
+    <w:lvl w:ilvl="7" w:tplc="04090003" w:tentative="1">
+      <w:start w:val="1"/>
+      <w:numFmt w:val="bullet"/>
+      <w:lvlText w:val="o"/>
+      <w:lvlJc w:val="left"/>
+      <w:pPr>
+        <w:ind w:left="5760" w:hanging="360"/>
+      </w:pPr>
+      <w:rPr>
+        <w:rFonts w:ascii="Courier New" w:hAnsi="Courier New" w:cs="Courier New" w:hint="default"/>
+      </w:rPr>
+    </w:lvl>
+    <w:lvl w:ilvl="8" w:tplc="04090005" w:tentative="1">
+      <w:start w:val="1"/>
+      <w:numFmt w:val="bullet"/>
+      <w:lvlText w:val=""/>
+      <w:lvlJc w:val="left"/>
+      <w:pPr>
+        <w:ind w:left="6480" w:hanging="360"/>
+      </w:pPr>
+      <w:rPr>
+        <w:rFonts w:ascii="Wingdings" w:hAnsi="Wingdings" w:hint="default"/>
+      </w:rPr>
+    </w:lvl>
+  </w:abstractNum>
+  <w:abstractNum w:abstractNumId="4" w15:restartNumberingAfterBreak="0">
     <w:nsid w:val="3A494A0F"/>
     <w:multiLevelType w:val="hybridMultilevel"/>
     <w:tmpl w:val="D396D184"/>
@@ -1402,10 +2111,10 @@
       </w:rPr>
     </w:lvl>
   </w:abstractNum>
-  <w:abstractNum w:abstractNumId="3" w15:restartNumberingAfterBreak="0">
+  <w:abstractNum w:abstractNumId="5" w15:restartNumberingAfterBreak="0">
     <w:nsid w:val="4C366BB1"/>
     <w:multiLevelType w:val="hybridMultilevel"/>
-    <w:tmpl w:val="1A9E8D9E"/>
+    <w:tmpl w:val="CDFA68A4"/>
     <w:lvl w:ilvl="0" w:tplc="04090003">
       <w:start w:val="1"/>
       <w:numFmt w:val="bullet"/>
@@ -1418,10 +2127,10 @@
         <w:rFonts w:ascii="Courier New" w:hAnsi="Courier New" w:cs="Courier New" w:hint="default"/>
       </w:rPr>
     </w:lvl>
-    <w:lvl w:ilvl="1" w:tplc="E0781BC0">
-      <w:start w:val="1"/>
-      <w:numFmt w:val="bullet"/>
-      <w:lvlText w:val=""/>
+    <w:lvl w:ilvl="1" w:tplc="04090003">
+      <w:start w:val="1"/>
+      <w:numFmt w:val="bullet"/>
+      <w:lvlText w:val="o"/>
       <w:lvlJc w:val="left"/>
       <w:pPr>
         <w:tabs>
@@ -1430,7 +2139,7 @@
         <w:ind w:left="1080" w:hanging="360"/>
       </w:pPr>
       <w:rPr>
-        <w:rFonts w:ascii="Symbol" w:hAnsi="Symbol" w:hint="default"/>
+        <w:rFonts w:ascii="Courier New" w:hAnsi="Courier New" w:cs="Courier New" w:hint="default"/>
       </w:rPr>
     </w:lvl>
     <w:lvl w:ilvl="2" w:tplc="04090005" w:tentative="1">
@@ -1540,22 +2249,36 @@
     </w:lvl>
   </w:abstractNum>
   <w:num w:numId="1">
-    <w:abstractNumId w:val="1"/>
+    <w:abstractNumId w:val="2"/>
   </w:num>
   <w:num w:numId="2">
     <w:abstractNumId w:val="0"/>
   </w:num>
   <w:num w:numId="3">
+    <w:abstractNumId w:val="5"/>
+  </w:num>
+  <w:num w:numId="4">
+    <w:abstractNumId w:val="4"/>
+  </w:num>
+  <w:num w:numId="5">
     <w:abstractNumId w:val="3"/>
   </w:num>
-  <w:num w:numId="4">
-    <w:abstractNumId w:val="2"/>
+  <w:num w:numId="6">
+    <w:abstractNumId w:val="1"/>
   </w:num>
 </w:numbering>
 </file>
 
+<file path=word/people.xml><?xml version="1.0" encoding="utf-8"?>
+<w15:people xmlns:wpc="http://schemas.microsoft.com/office/word/2010/wordprocessingCanvas" xmlns:cx="http://schemas.microsoft.com/office/drawing/2014/chartex" xmlns:cx1="http://schemas.microsoft.com/office/drawing/2015/9/8/chartex" xmlns:cx2="http://schemas.microsoft.com/office/drawing/2015/10/21/chartex" xmlns:cx3="http://schemas.microsoft.com/office/drawing/2016/5/9/chartex" xmlns:cx4="http://schemas.microsoft.com/office/drawing/2016/5/10/chartex" xmlns:cx5="http://schemas.microsoft.com/office/drawing/2016/5/11/chartex" xmlns:cx6="http://schemas.microsoft.com/office/drawing/2016/5/12/chartex" xmlns:cx7="http://schemas.microsoft.com/office/drawing/2016/5/13/chartex" xmlns:cx8="http://schemas.microsoft.com/office/drawing/2016/5/14/chartex" xmlns:mc="http://schemas.openxmlformats.org/markup-compatibility/2006" xmlns:aink="http://schemas.microsoft.com/office/drawing/2016/ink" xmlns:am3d="http://schemas.microsoft.com/office/drawing/2017/model3d" xmlns:o="urn:schemas-microsoft-com:office:office" xmlns:r="http://schemas.openxmlformats.org/officeDocument/2006/relationships" xmlns:m="http://schemas.openxmlformats.org/officeDocument/2006/math" xmlns:v="urn:schemas-microsoft-com:vml" xmlns:wp14="http://schemas.microsoft.com/office/word/2010/wordprocessingDrawing" xmlns:wp="http://schemas.openxmlformats.org/drawingml/2006/wordprocessingDrawing" xmlns:w10="urn:schemas-microsoft-com:office:word" xmlns:w="http://schemas.openxmlformats.org/wordprocessingml/2006/main" xmlns:w14="http://schemas.microsoft.com/office/word/2010/wordml" xmlns:w15="http://schemas.microsoft.com/office/word/2012/wordml" xmlns:w16cex="http://schemas.microsoft.com/office/word/2018/wordml/cex" xmlns:w16cid="http://schemas.microsoft.com/office/word/2016/wordml/cid" xmlns:w16="http://schemas.microsoft.com/office/word/2018/wordml" xmlns:w16sdtdh="http://schemas.microsoft.com/office/word/2020/wordml/sdtdatahash" xmlns:w16se="http://schemas.microsoft.com/office/word/2015/wordml/symex" xmlns:wpg="http://schemas.microsoft.com/office/word/2010/wordprocessingGroup" xmlns:wpi="http://schemas.microsoft.com/office/word/2010/wordprocessingInk" xmlns:wne="http://schemas.microsoft.com/office/word/2006/wordml" xmlns:wps="http://schemas.microsoft.com/office/word/2010/wordprocessingShape" mc:Ignorable="w14 w15 w16se w16cid w16 w16cex w16sdtdh wp14">
+  <w15:person w15:author="Ravish Chawla">
+    <w15:presenceInfo w15:providerId="Windows Live" w15:userId="6f6eadbfd3affca2"/>
+  </w15:person>
+</w15:people>
+</file>
+
 <file path=word/styles.xml><?xml version="1.0" encoding="utf-8"?>
-<w:styles xmlns:mc="http://schemas.openxmlformats.org/markup-compatibility/2006" xmlns:r="http://schemas.openxmlformats.org/officeDocument/2006/relationships" xmlns:w="http://schemas.openxmlformats.org/wordprocessingml/2006/main" xmlns:w14="http://schemas.microsoft.com/office/word/2010/wordml" xmlns:w15="http://schemas.microsoft.com/office/word/2012/wordml" xmlns:w16cex="http://schemas.microsoft.com/office/word/2018/wordml/cex" xmlns:w16cid="http://schemas.microsoft.com/office/word/2016/wordml/cid" xmlns:w16="http://schemas.microsoft.com/office/word/2018/wordml" xmlns:w16se="http://schemas.microsoft.com/office/word/2015/wordml/symex" mc:Ignorable="w14 w15 w16se w16cid w16 w16cex">
+<w:styles xmlns:mc="http://schemas.openxmlformats.org/markup-compatibility/2006" xmlns:r="http://schemas.openxmlformats.org/officeDocument/2006/relationships" xmlns:w="http://schemas.openxmlformats.org/wordprocessingml/2006/main" xmlns:w14="http://schemas.microsoft.com/office/word/2010/wordml" xmlns:w15="http://schemas.microsoft.com/office/word/2012/wordml" xmlns:w16cex="http://schemas.microsoft.com/office/word/2018/wordml/cex" xmlns:w16cid="http://schemas.microsoft.com/office/word/2016/wordml/cid" xmlns:w16="http://schemas.microsoft.com/office/word/2018/wordml" xmlns:w16sdtdh="http://schemas.microsoft.com/office/word/2020/wordml/sdtdatahash" xmlns:w16se="http://schemas.microsoft.com/office/word/2015/wordml/symex" mc:Ignorable="w14 w15 w16se w16cid w16 w16cex w16sdtdh">
   <w:docDefaults>
     <w:rPrDefault>
       <w:rPr>
@@ -2081,6 +2804,74 @@
       <w:szCs w:val="24"/>
     </w:rPr>
   </w:style>
+  <w:style w:type="character" w:styleId="CommentReference">
+    <w:name w:val="annotation reference"/>
+    <w:basedOn w:val="DefaultParagraphFont"/>
+    <w:uiPriority w:val="99"/>
+    <w:semiHidden/>
+    <w:unhideWhenUsed/>
+    <w:rsid w:val="001D77FA"/>
+    <w:rPr>
+      <w:sz w:val="16"/>
+      <w:szCs w:val="16"/>
+    </w:rPr>
+  </w:style>
+  <w:style w:type="paragraph" w:styleId="CommentText">
+    <w:name w:val="annotation text"/>
+    <w:basedOn w:val="Normal"/>
+    <w:link w:val="CommentTextChar"/>
+    <w:uiPriority w:val="99"/>
+    <w:semiHidden/>
+    <w:unhideWhenUsed/>
+    <w:rsid w:val="001D77FA"/>
+    <w:pPr>
+      <w:spacing w:line="240" w:lineRule="auto"/>
+    </w:pPr>
+    <w:rPr>
+      <w:sz w:val="20"/>
+      <w:szCs w:val="20"/>
+    </w:rPr>
+  </w:style>
+  <w:style w:type="character" w:customStyle="1" w:styleId="CommentTextChar">
+    <w:name w:val="Comment Text Char"/>
+    <w:basedOn w:val="DefaultParagraphFont"/>
+    <w:link w:val="CommentText"/>
+    <w:uiPriority w:val="99"/>
+    <w:semiHidden/>
+    <w:rsid w:val="001D77FA"/>
+    <w:rPr>
+      <w:sz w:val="20"/>
+      <w:szCs w:val="20"/>
+    </w:rPr>
+  </w:style>
+  <w:style w:type="paragraph" w:styleId="CommentSubject">
+    <w:name w:val="annotation subject"/>
+    <w:basedOn w:val="CommentText"/>
+    <w:next w:val="CommentText"/>
+    <w:link w:val="CommentSubjectChar"/>
+    <w:uiPriority w:val="99"/>
+    <w:semiHidden/>
+    <w:unhideWhenUsed/>
+    <w:rsid w:val="001D77FA"/>
+    <w:rPr>
+      <w:b/>
+      <w:bCs/>
+    </w:rPr>
+  </w:style>
+  <w:style w:type="character" w:customStyle="1" w:styleId="CommentSubjectChar">
+    <w:name w:val="Comment Subject Char"/>
+    <w:basedOn w:val="CommentTextChar"/>
+    <w:link w:val="CommentSubject"/>
+    <w:uiPriority w:val="99"/>
+    <w:semiHidden/>
+    <w:rsid w:val="001D77FA"/>
+    <w:rPr>
+      <w:b/>
+      <w:bCs/>
+      <w:sz w:val="20"/>
+      <w:szCs w:val="20"/>
+    </w:rPr>
+  </w:style>
 </w:styles>
 </file>
 

</xml_diff>